<commit_message>
set up flows to move from view to view and betweene eachother
</commit_message>
<xml_diff>
--- a/Spring 4_2 Web App notes.docx
+++ b/Spring 4_2 Web App notes.docx
@@ -17394,6 +17394,4632 @@
     <w:p>
       <w:r>
         <w:t>This will then display the first view state defined in that flow.</w:t>
+      </w:r>
+    </w:p>
+    <w:p>
+      <w:pPr>
+        <w:pStyle w:val="Heading2"/>
+        <w:rPr>
+          <w:rFonts w:asciiTheme="minorHAnsi" w:hAnsiTheme="minorHAnsi" w:cstheme="minorHAnsi"/>
+        </w:rPr>
+      </w:pPr>
+      <w:r>
+        <w:rPr>
+          <w:rFonts w:asciiTheme="minorHAnsi" w:hAnsiTheme="minorHAnsi" w:cstheme="minorHAnsi"/>
+        </w:rPr>
+        <w:t>Moving Between Flows and MVC</w:t>
+      </w:r>
+    </w:p>
+    <w:p>
+      <w:r>
+        <w:t xml:space="preserve">Next up is configuring the flows to transition between views and also move back to MVC or other flows. This involved making some amendments to the flow definitions, adding transitions to view states and also end-states when redirecting away from a flow. </w:t>
+      </w:r>
+    </w:p>
+    <w:p>
+      <w:pPr>
+        <w:pStyle w:val="Heading3"/>
+        <w:rPr>
+          <w:rFonts w:asciiTheme="minorHAnsi" w:hAnsiTheme="minorHAnsi" w:cstheme="minorHAnsi"/>
+        </w:rPr>
+      </w:pPr>
+      <w:r>
+        <w:rPr>
+          <w:rFonts w:asciiTheme="minorHAnsi" w:hAnsiTheme="minorHAnsi" w:cstheme="minorHAnsi"/>
+        </w:rPr>
+        <w:t>Amending the main-flow.xml</w:t>
+      </w:r>
+    </w:p>
+    <w:p>
+      <w:r>
+        <w:t>The changes made here are as discussed above. One thing to note, you need to end the state or the redirect won’t work from what I can tell. Even having a link on a flow page seemed to return a 404 for an internal resource.</w:t>
+      </w:r>
+    </w:p>
+    <w:p>
+      <w:pPr>
+        <w:autoSpaceDE w:val="0"/>
+        <w:autoSpaceDN w:val="0"/>
+        <w:adjustRightInd w:val="0"/>
+        <w:spacing w:after="0" w:line="240" w:lineRule="auto"/>
+        <w:rPr>
+          <w:rFonts w:ascii="Consolas" w:hAnsi="Consolas" w:cs="Consolas"/>
+          <w:sz w:val="20"/>
+          <w:szCs w:val="20"/>
+        </w:rPr>
+      </w:pPr>
+      <w:proofErr w:type="gramStart"/>
+      <w:r>
+        <w:rPr>
+          <w:rFonts w:ascii="Consolas" w:hAnsi="Consolas" w:cs="Consolas"/>
+          <w:color w:val="008080"/>
+          <w:sz w:val="20"/>
+          <w:szCs w:val="20"/>
+        </w:rPr>
+        <w:t>&lt;?</w:t>
+      </w:r>
+      <w:r>
+        <w:rPr>
+          <w:rFonts w:ascii="Consolas" w:hAnsi="Consolas" w:cs="Consolas"/>
+          <w:color w:val="3F7F7F"/>
+          <w:sz w:val="20"/>
+          <w:szCs w:val="20"/>
+        </w:rPr>
+        <w:t>xml</w:t>
+      </w:r>
+      <w:proofErr w:type="gramEnd"/>
+      <w:r>
+        <w:rPr>
+          <w:rFonts w:ascii="Consolas" w:hAnsi="Consolas" w:cs="Consolas"/>
+          <w:sz w:val="20"/>
+          <w:szCs w:val="20"/>
+        </w:rPr>
+        <w:t xml:space="preserve"> </w:t>
+      </w:r>
+      <w:r>
+        <w:rPr>
+          <w:rFonts w:ascii="Consolas" w:hAnsi="Consolas" w:cs="Consolas"/>
+          <w:color w:val="7F007F"/>
+          <w:sz w:val="20"/>
+          <w:szCs w:val="20"/>
+        </w:rPr>
+        <w:t>version</w:t>
+      </w:r>
+      <w:r>
+        <w:rPr>
+          <w:rFonts w:ascii="Consolas" w:hAnsi="Consolas" w:cs="Consolas"/>
+          <w:color w:val="000000"/>
+          <w:sz w:val="20"/>
+          <w:szCs w:val="20"/>
+        </w:rPr>
+        <w:t>=</w:t>
+      </w:r>
+      <w:r>
+        <w:rPr>
+          <w:rFonts w:ascii="Consolas" w:hAnsi="Consolas" w:cs="Consolas"/>
+          <w:i/>
+          <w:iCs/>
+          <w:color w:val="2A00FF"/>
+          <w:sz w:val="20"/>
+          <w:szCs w:val="20"/>
+        </w:rPr>
+        <w:t>"1.0"</w:t>
+      </w:r>
+      <w:r>
+        <w:rPr>
+          <w:rFonts w:ascii="Consolas" w:hAnsi="Consolas" w:cs="Consolas"/>
+          <w:sz w:val="20"/>
+          <w:szCs w:val="20"/>
+        </w:rPr>
+        <w:t xml:space="preserve"> </w:t>
+      </w:r>
+      <w:r>
+        <w:rPr>
+          <w:rFonts w:ascii="Consolas" w:hAnsi="Consolas" w:cs="Consolas"/>
+          <w:color w:val="7F007F"/>
+          <w:sz w:val="20"/>
+          <w:szCs w:val="20"/>
+        </w:rPr>
+        <w:t>encoding</w:t>
+      </w:r>
+      <w:r>
+        <w:rPr>
+          <w:rFonts w:ascii="Consolas" w:hAnsi="Consolas" w:cs="Consolas"/>
+          <w:color w:val="000000"/>
+          <w:sz w:val="20"/>
+          <w:szCs w:val="20"/>
+        </w:rPr>
+        <w:t>=</w:t>
+      </w:r>
+      <w:r>
+        <w:rPr>
+          <w:rFonts w:ascii="Consolas" w:hAnsi="Consolas" w:cs="Consolas"/>
+          <w:i/>
+          <w:iCs/>
+          <w:color w:val="2A00FF"/>
+          <w:sz w:val="20"/>
+          <w:szCs w:val="20"/>
+        </w:rPr>
+        <w:t>"UTF-8"</w:t>
+      </w:r>
+      <w:r>
+        <w:rPr>
+          <w:rFonts w:ascii="Consolas" w:hAnsi="Consolas" w:cs="Consolas"/>
+          <w:color w:val="008080"/>
+          <w:sz w:val="20"/>
+          <w:szCs w:val="20"/>
+        </w:rPr>
+        <w:t>?&gt;</w:t>
+      </w:r>
+    </w:p>
+    <w:p>
+      <w:pPr>
+        <w:autoSpaceDE w:val="0"/>
+        <w:autoSpaceDN w:val="0"/>
+        <w:adjustRightInd w:val="0"/>
+        <w:spacing w:after="0" w:line="240" w:lineRule="auto"/>
+        <w:rPr>
+          <w:rFonts w:ascii="Consolas" w:hAnsi="Consolas" w:cs="Consolas"/>
+          <w:sz w:val="20"/>
+          <w:szCs w:val="20"/>
+        </w:rPr>
+      </w:pPr>
+      <w:r>
+        <w:rPr>
+          <w:rFonts w:ascii="Consolas" w:hAnsi="Consolas" w:cs="Consolas"/>
+          <w:color w:val="008080"/>
+          <w:sz w:val="20"/>
+          <w:szCs w:val="20"/>
+        </w:rPr>
+        <w:t>&lt;</w:t>
+      </w:r>
+      <w:r>
+        <w:rPr>
+          <w:rFonts w:ascii="Consolas" w:hAnsi="Consolas" w:cs="Consolas"/>
+          <w:color w:val="3F7F7F"/>
+          <w:sz w:val="20"/>
+          <w:szCs w:val="20"/>
+        </w:rPr>
+        <w:t>flow</w:t>
+      </w:r>
+      <w:r>
+        <w:rPr>
+          <w:rFonts w:ascii="Consolas" w:hAnsi="Consolas" w:cs="Consolas"/>
+          <w:sz w:val="20"/>
+          <w:szCs w:val="20"/>
+        </w:rPr>
+        <w:t xml:space="preserve"> </w:t>
+      </w:r>
+      <w:proofErr w:type="spellStart"/>
+      <w:r>
+        <w:rPr>
+          <w:rFonts w:ascii="Consolas" w:hAnsi="Consolas" w:cs="Consolas"/>
+          <w:color w:val="7F007F"/>
+          <w:sz w:val="20"/>
+          <w:szCs w:val="20"/>
+        </w:rPr>
+        <w:t>xmlns</w:t>
+      </w:r>
+      <w:proofErr w:type="spellEnd"/>
+      <w:r>
+        <w:rPr>
+          <w:rFonts w:ascii="Consolas" w:hAnsi="Consolas" w:cs="Consolas"/>
+          <w:color w:val="000000"/>
+          <w:sz w:val="20"/>
+          <w:szCs w:val="20"/>
+        </w:rPr>
+        <w:t>=</w:t>
+      </w:r>
+      <w:r>
+        <w:rPr>
+          <w:rFonts w:ascii="Consolas" w:hAnsi="Consolas" w:cs="Consolas"/>
+          <w:i/>
+          <w:iCs/>
+          <w:color w:val="2A00FF"/>
+          <w:sz w:val="20"/>
+          <w:szCs w:val="20"/>
+        </w:rPr>
+        <w:t>"http://www.springframework.org/schema/webflow"</w:t>
+      </w:r>
+    </w:p>
+    <w:p>
+      <w:pPr>
+        <w:autoSpaceDE w:val="0"/>
+        <w:autoSpaceDN w:val="0"/>
+        <w:adjustRightInd w:val="0"/>
+        <w:spacing w:after="0" w:line="240" w:lineRule="auto"/>
+        <w:rPr>
+          <w:rFonts w:ascii="Consolas" w:hAnsi="Consolas" w:cs="Consolas"/>
+          <w:sz w:val="20"/>
+          <w:szCs w:val="20"/>
+        </w:rPr>
+      </w:pPr>
+      <w:r>
+        <w:rPr>
+          <w:rFonts w:ascii="Consolas" w:hAnsi="Consolas" w:cs="Consolas"/>
+          <w:sz w:val="20"/>
+          <w:szCs w:val="20"/>
+        </w:rPr>
+        <w:tab/>
+      </w:r>
+      <w:proofErr w:type="spellStart"/>
+      <w:r>
+        <w:rPr>
+          <w:rFonts w:ascii="Consolas" w:hAnsi="Consolas" w:cs="Consolas"/>
+          <w:color w:val="7F007F"/>
+          <w:sz w:val="20"/>
+          <w:szCs w:val="20"/>
+        </w:rPr>
+        <w:t>xmlns:xsi</w:t>
+      </w:r>
+      <w:proofErr w:type="spellEnd"/>
+      <w:r>
+        <w:rPr>
+          <w:rFonts w:ascii="Consolas" w:hAnsi="Consolas" w:cs="Consolas"/>
+          <w:color w:val="000000"/>
+          <w:sz w:val="20"/>
+          <w:szCs w:val="20"/>
+        </w:rPr>
+        <w:t>=</w:t>
+      </w:r>
+      <w:r>
+        <w:rPr>
+          <w:rFonts w:ascii="Consolas" w:hAnsi="Consolas" w:cs="Consolas"/>
+          <w:i/>
+          <w:iCs/>
+          <w:color w:val="2A00FF"/>
+          <w:sz w:val="20"/>
+          <w:szCs w:val="20"/>
+        </w:rPr>
+        <w:t>"http://www.w3.org/2001/XMLSchema-instance"</w:t>
+      </w:r>
+    </w:p>
+    <w:p>
+      <w:pPr>
+        <w:autoSpaceDE w:val="0"/>
+        <w:autoSpaceDN w:val="0"/>
+        <w:adjustRightInd w:val="0"/>
+        <w:spacing w:after="0" w:line="240" w:lineRule="auto"/>
+        <w:rPr>
+          <w:rFonts w:ascii="Consolas" w:hAnsi="Consolas" w:cs="Consolas"/>
+          <w:sz w:val="20"/>
+          <w:szCs w:val="20"/>
+        </w:rPr>
+      </w:pPr>
+      <w:r>
+        <w:rPr>
+          <w:rFonts w:ascii="Consolas" w:hAnsi="Consolas" w:cs="Consolas"/>
+          <w:sz w:val="20"/>
+          <w:szCs w:val="20"/>
+        </w:rPr>
+        <w:tab/>
+      </w:r>
+      <w:r>
+        <w:rPr>
+          <w:rFonts w:ascii="Consolas" w:hAnsi="Consolas" w:cs="Consolas"/>
+          <w:color w:val="7F007F"/>
+          <w:sz w:val="20"/>
+          <w:szCs w:val="20"/>
+        </w:rPr>
+        <w:t>xsi:schemaLocation</w:t>
+      </w:r>
+      <w:r>
+        <w:rPr>
+          <w:rFonts w:ascii="Consolas" w:hAnsi="Consolas" w:cs="Consolas"/>
+          <w:color w:val="000000"/>
+          <w:sz w:val="20"/>
+          <w:szCs w:val="20"/>
+        </w:rPr>
+        <w:t>=</w:t>
+      </w:r>
+      <w:r>
+        <w:rPr>
+          <w:rFonts w:ascii="Consolas" w:hAnsi="Consolas" w:cs="Consolas"/>
+          <w:i/>
+          <w:iCs/>
+          <w:color w:val="2A00FF"/>
+          <w:sz w:val="20"/>
+          <w:szCs w:val="20"/>
+        </w:rPr>
+        <w:t>"http://www.springframework.org/schema/webflow</w:t>
+      </w:r>
+    </w:p>
+    <w:p>
+      <w:pPr>
+        <w:autoSpaceDE w:val="0"/>
+        <w:autoSpaceDN w:val="0"/>
+        <w:adjustRightInd w:val="0"/>
+        <w:spacing w:after="0" w:line="240" w:lineRule="auto"/>
+        <w:rPr>
+          <w:rFonts w:ascii="Consolas" w:hAnsi="Consolas" w:cs="Consolas"/>
+          <w:sz w:val="20"/>
+          <w:szCs w:val="20"/>
+        </w:rPr>
+      </w:pPr>
+      <w:r>
+        <w:rPr>
+          <w:rFonts w:ascii="Consolas" w:hAnsi="Consolas" w:cs="Consolas"/>
+          <w:i/>
+          <w:iCs/>
+          <w:color w:val="2A00FF"/>
+          <w:sz w:val="20"/>
+          <w:szCs w:val="20"/>
+        </w:rPr>
+        <w:t xml:space="preserve">        http://www.springframework.org/schema/webflow/spring-webflow-2.0.xsd"</w:t>
+      </w:r>
+      <w:r>
+        <w:rPr>
+          <w:rFonts w:ascii="Consolas" w:hAnsi="Consolas" w:cs="Consolas"/>
+          <w:color w:val="008080"/>
+          <w:sz w:val="20"/>
+          <w:szCs w:val="20"/>
+        </w:rPr>
+        <w:t>&gt;</w:t>
+      </w:r>
+    </w:p>
+    <w:p>
+      <w:pPr>
+        <w:autoSpaceDE w:val="0"/>
+        <w:autoSpaceDN w:val="0"/>
+        <w:adjustRightInd w:val="0"/>
+        <w:spacing w:after="0" w:line="240" w:lineRule="auto"/>
+        <w:rPr>
+          <w:rFonts w:ascii="Consolas" w:hAnsi="Consolas" w:cs="Consolas"/>
+          <w:sz w:val="20"/>
+          <w:szCs w:val="20"/>
+        </w:rPr>
+      </w:pPr>
+    </w:p>
+    <w:p>
+      <w:pPr>
+        <w:autoSpaceDE w:val="0"/>
+        <w:autoSpaceDN w:val="0"/>
+        <w:adjustRightInd w:val="0"/>
+        <w:spacing w:after="0" w:line="240" w:lineRule="auto"/>
+        <w:rPr>
+          <w:rFonts w:ascii="Consolas" w:hAnsi="Consolas" w:cs="Consolas"/>
+          <w:sz w:val="20"/>
+          <w:szCs w:val="20"/>
+        </w:rPr>
+      </w:pPr>
+      <w:r>
+        <w:rPr>
+          <w:rFonts w:ascii="Consolas" w:hAnsi="Consolas" w:cs="Consolas"/>
+          <w:color w:val="000000"/>
+          <w:sz w:val="20"/>
+          <w:szCs w:val="20"/>
+        </w:rPr>
+        <w:tab/>
+      </w:r>
+      <w:r>
+        <w:rPr>
+          <w:rFonts w:ascii="Consolas" w:hAnsi="Consolas" w:cs="Consolas"/>
+          <w:color w:val="008080"/>
+          <w:sz w:val="20"/>
+          <w:szCs w:val="20"/>
+        </w:rPr>
+        <w:t>&lt;</w:t>
+      </w:r>
+      <w:r>
+        <w:rPr>
+          <w:rFonts w:ascii="Consolas" w:hAnsi="Consolas" w:cs="Consolas"/>
+          <w:color w:val="3F7F7F"/>
+          <w:sz w:val="20"/>
+          <w:szCs w:val="20"/>
+        </w:rPr>
+        <w:t>view-state</w:t>
+      </w:r>
+      <w:r>
+        <w:rPr>
+          <w:rFonts w:ascii="Consolas" w:hAnsi="Consolas" w:cs="Consolas"/>
+          <w:sz w:val="20"/>
+          <w:szCs w:val="20"/>
+        </w:rPr>
+        <w:t xml:space="preserve"> </w:t>
+      </w:r>
+      <w:r>
+        <w:rPr>
+          <w:rFonts w:ascii="Consolas" w:hAnsi="Consolas" w:cs="Consolas"/>
+          <w:color w:val="7F007F"/>
+          <w:sz w:val="20"/>
+          <w:szCs w:val="20"/>
+        </w:rPr>
+        <w:t>id</w:t>
+      </w:r>
+      <w:r>
+        <w:rPr>
+          <w:rFonts w:ascii="Consolas" w:hAnsi="Consolas" w:cs="Consolas"/>
+          <w:color w:val="000000"/>
+          <w:sz w:val="20"/>
+          <w:szCs w:val="20"/>
+        </w:rPr>
+        <w:t>=</w:t>
+      </w:r>
+      <w:r>
+        <w:rPr>
+          <w:rFonts w:ascii="Consolas" w:hAnsi="Consolas" w:cs="Consolas"/>
+          <w:i/>
+          <w:iCs/>
+          <w:color w:val="2A00FF"/>
+          <w:sz w:val="20"/>
+          <w:szCs w:val="20"/>
+        </w:rPr>
+        <w:t>"start"</w:t>
+      </w:r>
+      <w:r>
+        <w:rPr>
+          <w:rFonts w:ascii="Consolas" w:hAnsi="Consolas" w:cs="Consolas"/>
+          <w:sz w:val="20"/>
+          <w:szCs w:val="20"/>
+        </w:rPr>
+        <w:t xml:space="preserve"> </w:t>
+      </w:r>
+      <w:r>
+        <w:rPr>
+          <w:rFonts w:ascii="Consolas" w:hAnsi="Consolas" w:cs="Consolas"/>
+          <w:color w:val="7F007F"/>
+          <w:sz w:val="20"/>
+          <w:szCs w:val="20"/>
+        </w:rPr>
+        <w:t>view</w:t>
+      </w:r>
+      <w:r>
+        <w:rPr>
+          <w:rFonts w:ascii="Consolas" w:hAnsi="Consolas" w:cs="Consolas"/>
+          <w:color w:val="000000"/>
+          <w:sz w:val="20"/>
+          <w:szCs w:val="20"/>
+        </w:rPr>
+        <w:t>=</w:t>
+      </w:r>
+      <w:r>
+        <w:rPr>
+          <w:rFonts w:ascii="Consolas" w:hAnsi="Consolas" w:cs="Consolas"/>
+          <w:i/>
+          <w:iCs/>
+          <w:color w:val="2A00FF"/>
+          <w:sz w:val="20"/>
+          <w:szCs w:val="20"/>
+        </w:rPr>
+        <w:t>"index"</w:t>
+      </w:r>
+      <w:r>
+        <w:rPr>
+          <w:rFonts w:ascii="Consolas" w:hAnsi="Consolas" w:cs="Consolas"/>
+          <w:color w:val="008080"/>
+          <w:sz w:val="20"/>
+          <w:szCs w:val="20"/>
+        </w:rPr>
+        <w:t>&gt;</w:t>
+      </w:r>
+    </w:p>
+    <w:p>
+      <w:pPr>
+        <w:autoSpaceDE w:val="0"/>
+        <w:autoSpaceDN w:val="0"/>
+        <w:adjustRightInd w:val="0"/>
+        <w:spacing w:after="0" w:line="240" w:lineRule="auto"/>
+        <w:rPr>
+          <w:rFonts w:ascii="Consolas" w:hAnsi="Consolas" w:cs="Consolas"/>
+          <w:sz w:val="20"/>
+          <w:szCs w:val="20"/>
+        </w:rPr>
+      </w:pPr>
+      <w:r>
+        <w:rPr>
+          <w:rFonts w:ascii="Consolas" w:hAnsi="Consolas" w:cs="Consolas"/>
+          <w:color w:val="000000"/>
+          <w:sz w:val="20"/>
+          <w:szCs w:val="20"/>
+        </w:rPr>
+        <w:lastRenderedPageBreak/>
+        <w:tab/>
+      </w:r>
+      <w:r>
+        <w:rPr>
+          <w:rFonts w:ascii="Consolas" w:hAnsi="Consolas" w:cs="Consolas"/>
+          <w:color w:val="000000"/>
+          <w:sz w:val="20"/>
+          <w:szCs w:val="20"/>
+        </w:rPr>
+        <w:tab/>
+      </w:r>
+      <w:r>
+        <w:rPr>
+          <w:rFonts w:ascii="Consolas" w:hAnsi="Consolas" w:cs="Consolas"/>
+          <w:color w:val="008080"/>
+          <w:sz w:val="20"/>
+          <w:szCs w:val="20"/>
+        </w:rPr>
+        <w:t>&lt;</w:t>
+      </w:r>
+      <w:r>
+        <w:rPr>
+          <w:rFonts w:ascii="Consolas" w:hAnsi="Consolas" w:cs="Consolas"/>
+          <w:color w:val="3F7F7F"/>
+          <w:sz w:val="20"/>
+          <w:szCs w:val="20"/>
+        </w:rPr>
+        <w:t>transition</w:t>
+      </w:r>
+      <w:r>
+        <w:rPr>
+          <w:rFonts w:ascii="Consolas" w:hAnsi="Consolas" w:cs="Consolas"/>
+          <w:sz w:val="20"/>
+          <w:szCs w:val="20"/>
+        </w:rPr>
+        <w:t xml:space="preserve"> </w:t>
+      </w:r>
+      <w:r>
+        <w:rPr>
+          <w:rFonts w:ascii="Consolas" w:hAnsi="Consolas" w:cs="Consolas"/>
+          <w:color w:val="7F007F"/>
+          <w:sz w:val="20"/>
+          <w:szCs w:val="20"/>
+        </w:rPr>
+        <w:t>on</w:t>
+      </w:r>
+      <w:r>
+        <w:rPr>
+          <w:rFonts w:ascii="Consolas" w:hAnsi="Consolas" w:cs="Consolas"/>
+          <w:color w:val="000000"/>
+          <w:sz w:val="20"/>
+          <w:szCs w:val="20"/>
+        </w:rPr>
+        <w:t>=</w:t>
+      </w:r>
+      <w:r>
+        <w:rPr>
+          <w:rFonts w:ascii="Consolas" w:hAnsi="Consolas" w:cs="Consolas"/>
+          <w:i/>
+          <w:iCs/>
+          <w:color w:val="2A00FF"/>
+          <w:sz w:val="20"/>
+          <w:szCs w:val="20"/>
+        </w:rPr>
+        <w:t>"</w:t>
+      </w:r>
+      <w:proofErr w:type="spellStart"/>
+      <w:r>
+        <w:rPr>
+          <w:rFonts w:ascii="Consolas" w:hAnsi="Consolas" w:cs="Consolas"/>
+          <w:i/>
+          <w:iCs/>
+          <w:color w:val="2A00FF"/>
+          <w:sz w:val="20"/>
+          <w:szCs w:val="20"/>
+        </w:rPr>
+        <w:t>nextScreen</w:t>
+      </w:r>
+      <w:proofErr w:type="spellEnd"/>
+      <w:r>
+        <w:rPr>
+          <w:rFonts w:ascii="Consolas" w:hAnsi="Consolas" w:cs="Consolas"/>
+          <w:i/>
+          <w:iCs/>
+          <w:color w:val="2A00FF"/>
+          <w:sz w:val="20"/>
+          <w:szCs w:val="20"/>
+        </w:rPr>
+        <w:t>"</w:t>
+      </w:r>
+      <w:r>
+        <w:rPr>
+          <w:rFonts w:ascii="Consolas" w:hAnsi="Consolas" w:cs="Consolas"/>
+          <w:sz w:val="20"/>
+          <w:szCs w:val="20"/>
+        </w:rPr>
+        <w:t xml:space="preserve"> </w:t>
+      </w:r>
+      <w:r>
+        <w:rPr>
+          <w:rFonts w:ascii="Consolas" w:hAnsi="Consolas" w:cs="Consolas"/>
+          <w:color w:val="7F007F"/>
+          <w:sz w:val="20"/>
+          <w:szCs w:val="20"/>
+        </w:rPr>
+        <w:t>to</w:t>
+      </w:r>
+      <w:r>
+        <w:rPr>
+          <w:rFonts w:ascii="Consolas" w:hAnsi="Consolas" w:cs="Consolas"/>
+          <w:color w:val="000000"/>
+          <w:sz w:val="20"/>
+          <w:szCs w:val="20"/>
+        </w:rPr>
+        <w:t>=</w:t>
+      </w:r>
+      <w:r>
+        <w:rPr>
+          <w:rFonts w:ascii="Consolas" w:hAnsi="Consolas" w:cs="Consolas"/>
+          <w:i/>
+          <w:iCs/>
+          <w:color w:val="2A00FF"/>
+          <w:sz w:val="20"/>
+          <w:szCs w:val="20"/>
+        </w:rPr>
+        <w:t>"</w:t>
+      </w:r>
+      <w:proofErr w:type="spellStart"/>
+      <w:r>
+        <w:rPr>
+          <w:rFonts w:ascii="Consolas" w:hAnsi="Consolas" w:cs="Consolas"/>
+          <w:i/>
+          <w:iCs/>
+          <w:color w:val="2A00FF"/>
+          <w:sz w:val="20"/>
+          <w:szCs w:val="20"/>
+        </w:rPr>
+        <w:t>flowEnd</w:t>
+      </w:r>
+      <w:proofErr w:type="spellEnd"/>
+      <w:r>
+        <w:rPr>
+          <w:rFonts w:ascii="Consolas" w:hAnsi="Consolas" w:cs="Consolas"/>
+          <w:i/>
+          <w:iCs/>
+          <w:color w:val="2A00FF"/>
+          <w:sz w:val="20"/>
+          <w:szCs w:val="20"/>
+        </w:rPr>
+        <w:t>"</w:t>
+      </w:r>
+      <w:r>
+        <w:rPr>
+          <w:rFonts w:ascii="Consolas" w:hAnsi="Consolas" w:cs="Consolas"/>
+          <w:color w:val="008080"/>
+          <w:sz w:val="20"/>
+          <w:szCs w:val="20"/>
+        </w:rPr>
+        <w:t>&gt;&lt;/</w:t>
+      </w:r>
+      <w:r>
+        <w:rPr>
+          <w:rFonts w:ascii="Consolas" w:hAnsi="Consolas" w:cs="Consolas"/>
+          <w:color w:val="3F7F7F"/>
+          <w:sz w:val="20"/>
+          <w:szCs w:val="20"/>
+        </w:rPr>
+        <w:t>transition</w:t>
+      </w:r>
+      <w:r>
+        <w:rPr>
+          <w:rFonts w:ascii="Consolas" w:hAnsi="Consolas" w:cs="Consolas"/>
+          <w:color w:val="008080"/>
+          <w:sz w:val="20"/>
+          <w:szCs w:val="20"/>
+        </w:rPr>
+        <w:t>&gt;</w:t>
+      </w:r>
+    </w:p>
+    <w:p>
+      <w:pPr>
+        <w:autoSpaceDE w:val="0"/>
+        <w:autoSpaceDN w:val="0"/>
+        <w:adjustRightInd w:val="0"/>
+        <w:spacing w:after="0" w:line="240" w:lineRule="auto"/>
+        <w:rPr>
+          <w:rFonts w:ascii="Consolas" w:hAnsi="Consolas" w:cs="Consolas"/>
+          <w:sz w:val="20"/>
+          <w:szCs w:val="20"/>
+        </w:rPr>
+      </w:pPr>
+      <w:r>
+        <w:rPr>
+          <w:rFonts w:ascii="Consolas" w:hAnsi="Consolas" w:cs="Consolas"/>
+          <w:color w:val="000000"/>
+          <w:sz w:val="20"/>
+          <w:szCs w:val="20"/>
+        </w:rPr>
+        <w:tab/>
+      </w:r>
+      <w:r>
+        <w:rPr>
+          <w:rFonts w:ascii="Consolas" w:hAnsi="Consolas" w:cs="Consolas"/>
+          <w:color w:val="000000"/>
+          <w:sz w:val="20"/>
+          <w:szCs w:val="20"/>
+        </w:rPr>
+        <w:tab/>
+      </w:r>
+      <w:r>
+        <w:rPr>
+          <w:rFonts w:ascii="Consolas" w:hAnsi="Consolas" w:cs="Consolas"/>
+          <w:color w:val="008080"/>
+          <w:sz w:val="20"/>
+          <w:szCs w:val="20"/>
+        </w:rPr>
+        <w:t>&lt;</w:t>
+      </w:r>
+      <w:r>
+        <w:rPr>
+          <w:rFonts w:ascii="Consolas" w:hAnsi="Consolas" w:cs="Consolas"/>
+          <w:color w:val="3F7F7F"/>
+          <w:sz w:val="20"/>
+          <w:szCs w:val="20"/>
+        </w:rPr>
+        <w:t>transition</w:t>
+      </w:r>
+      <w:r>
+        <w:rPr>
+          <w:rFonts w:ascii="Consolas" w:hAnsi="Consolas" w:cs="Consolas"/>
+          <w:sz w:val="20"/>
+          <w:szCs w:val="20"/>
+        </w:rPr>
+        <w:t xml:space="preserve"> </w:t>
+      </w:r>
+      <w:r>
+        <w:rPr>
+          <w:rFonts w:ascii="Consolas" w:hAnsi="Consolas" w:cs="Consolas"/>
+          <w:color w:val="7F007F"/>
+          <w:sz w:val="20"/>
+          <w:szCs w:val="20"/>
+        </w:rPr>
+        <w:t>on</w:t>
+      </w:r>
+      <w:r>
+        <w:rPr>
+          <w:rFonts w:ascii="Consolas" w:hAnsi="Consolas" w:cs="Consolas"/>
+          <w:color w:val="000000"/>
+          <w:sz w:val="20"/>
+          <w:szCs w:val="20"/>
+        </w:rPr>
+        <w:t>=</w:t>
+      </w:r>
+      <w:r>
+        <w:rPr>
+          <w:rFonts w:ascii="Consolas" w:hAnsi="Consolas" w:cs="Consolas"/>
+          <w:i/>
+          <w:iCs/>
+          <w:color w:val="2A00FF"/>
+          <w:sz w:val="20"/>
+          <w:szCs w:val="20"/>
+        </w:rPr>
+        <w:t>"</w:t>
+      </w:r>
+      <w:proofErr w:type="spellStart"/>
+      <w:r>
+        <w:rPr>
+          <w:rFonts w:ascii="Consolas" w:hAnsi="Consolas" w:cs="Consolas"/>
+          <w:i/>
+          <w:iCs/>
+          <w:color w:val="2A00FF"/>
+          <w:sz w:val="20"/>
+          <w:szCs w:val="20"/>
+        </w:rPr>
+        <w:t>mvc</w:t>
+      </w:r>
+      <w:proofErr w:type="spellEnd"/>
+      <w:r>
+        <w:rPr>
+          <w:rFonts w:ascii="Consolas" w:hAnsi="Consolas" w:cs="Consolas"/>
+          <w:i/>
+          <w:iCs/>
+          <w:color w:val="2A00FF"/>
+          <w:sz w:val="20"/>
+          <w:szCs w:val="20"/>
+        </w:rPr>
+        <w:t>"</w:t>
+      </w:r>
+      <w:r>
+        <w:rPr>
+          <w:rFonts w:ascii="Consolas" w:hAnsi="Consolas" w:cs="Consolas"/>
+          <w:sz w:val="20"/>
+          <w:szCs w:val="20"/>
+        </w:rPr>
+        <w:t xml:space="preserve"> </w:t>
+      </w:r>
+      <w:r>
+        <w:rPr>
+          <w:rFonts w:ascii="Consolas" w:hAnsi="Consolas" w:cs="Consolas"/>
+          <w:color w:val="7F007F"/>
+          <w:sz w:val="20"/>
+          <w:szCs w:val="20"/>
+        </w:rPr>
+        <w:t>to</w:t>
+      </w:r>
+      <w:r>
+        <w:rPr>
+          <w:rFonts w:ascii="Consolas" w:hAnsi="Consolas" w:cs="Consolas"/>
+          <w:color w:val="000000"/>
+          <w:sz w:val="20"/>
+          <w:szCs w:val="20"/>
+        </w:rPr>
+        <w:t>=</w:t>
+      </w:r>
+      <w:r>
+        <w:rPr>
+          <w:rFonts w:ascii="Consolas" w:hAnsi="Consolas" w:cs="Consolas"/>
+          <w:i/>
+          <w:iCs/>
+          <w:color w:val="2A00FF"/>
+          <w:sz w:val="20"/>
+          <w:szCs w:val="20"/>
+        </w:rPr>
+        <w:t>"</w:t>
+      </w:r>
+      <w:proofErr w:type="spellStart"/>
+      <w:r>
+        <w:rPr>
+          <w:rFonts w:ascii="Consolas" w:hAnsi="Consolas" w:cs="Consolas"/>
+          <w:i/>
+          <w:iCs/>
+          <w:color w:val="2A00FF"/>
+          <w:sz w:val="20"/>
+          <w:szCs w:val="20"/>
+        </w:rPr>
+        <w:t>mvcEndFlow</w:t>
+      </w:r>
+      <w:proofErr w:type="spellEnd"/>
+      <w:r>
+        <w:rPr>
+          <w:rFonts w:ascii="Consolas" w:hAnsi="Consolas" w:cs="Consolas"/>
+          <w:i/>
+          <w:iCs/>
+          <w:color w:val="2A00FF"/>
+          <w:sz w:val="20"/>
+          <w:szCs w:val="20"/>
+        </w:rPr>
+        <w:t>"</w:t>
+      </w:r>
+      <w:r>
+        <w:rPr>
+          <w:rFonts w:ascii="Consolas" w:hAnsi="Consolas" w:cs="Consolas"/>
+          <w:color w:val="008080"/>
+          <w:sz w:val="20"/>
+          <w:szCs w:val="20"/>
+        </w:rPr>
+        <w:t>&gt;&lt;/</w:t>
+      </w:r>
+      <w:r>
+        <w:rPr>
+          <w:rFonts w:ascii="Consolas" w:hAnsi="Consolas" w:cs="Consolas"/>
+          <w:color w:val="3F7F7F"/>
+          <w:sz w:val="20"/>
+          <w:szCs w:val="20"/>
+        </w:rPr>
+        <w:t>transition</w:t>
+      </w:r>
+      <w:r>
+        <w:rPr>
+          <w:rFonts w:ascii="Consolas" w:hAnsi="Consolas" w:cs="Consolas"/>
+          <w:color w:val="008080"/>
+          <w:sz w:val="20"/>
+          <w:szCs w:val="20"/>
+        </w:rPr>
+        <w:t>&gt;</w:t>
+      </w:r>
+    </w:p>
+    <w:p>
+      <w:pPr>
+        <w:autoSpaceDE w:val="0"/>
+        <w:autoSpaceDN w:val="0"/>
+        <w:adjustRightInd w:val="0"/>
+        <w:spacing w:after="0" w:line="240" w:lineRule="auto"/>
+        <w:rPr>
+          <w:rFonts w:ascii="Consolas" w:hAnsi="Consolas" w:cs="Consolas"/>
+          <w:sz w:val="20"/>
+          <w:szCs w:val="20"/>
+        </w:rPr>
+      </w:pPr>
+      <w:r>
+        <w:rPr>
+          <w:rFonts w:ascii="Consolas" w:hAnsi="Consolas" w:cs="Consolas"/>
+          <w:color w:val="000000"/>
+          <w:sz w:val="20"/>
+          <w:szCs w:val="20"/>
+        </w:rPr>
+        <w:tab/>
+      </w:r>
+      <w:r>
+        <w:rPr>
+          <w:rFonts w:ascii="Consolas" w:hAnsi="Consolas" w:cs="Consolas"/>
+          <w:color w:val="000000"/>
+          <w:sz w:val="20"/>
+          <w:szCs w:val="20"/>
+        </w:rPr>
+        <w:tab/>
+      </w:r>
+      <w:r>
+        <w:rPr>
+          <w:rFonts w:ascii="Consolas" w:hAnsi="Consolas" w:cs="Consolas"/>
+          <w:color w:val="008080"/>
+          <w:sz w:val="20"/>
+          <w:szCs w:val="20"/>
+        </w:rPr>
+        <w:t>&lt;</w:t>
+      </w:r>
+      <w:r>
+        <w:rPr>
+          <w:rFonts w:ascii="Consolas" w:hAnsi="Consolas" w:cs="Consolas"/>
+          <w:color w:val="3F7F7F"/>
+          <w:sz w:val="20"/>
+          <w:szCs w:val="20"/>
+        </w:rPr>
+        <w:t>transition</w:t>
+      </w:r>
+      <w:r>
+        <w:rPr>
+          <w:rFonts w:ascii="Consolas" w:hAnsi="Consolas" w:cs="Consolas"/>
+          <w:sz w:val="20"/>
+          <w:szCs w:val="20"/>
+        </w:rPr>
+        <w:t xml:space="preserve"> </w:t>
+      </w:r>
+      <w:r>
+        <w:rPr>
+          <w:rFonts w:ascii="Consolas" w:hAnsi="Consolas" w:cs="Consolas"/>
+          <w:color w:val="7F007F"/>
+          <w:sz w:val="20"/>
+          <w:szCs w:val="20"/>
+        </w:rPr>
+        <w:t>on</w:t>
+      </w:r>
+      <w:r>
+        <w:rPr>
+          <w:rFonts w:ascii="Consolas" w:hAnsi="Consolas" w:cs="Consolas"/>
+          <w:color w:val="000000"/>
+          <w:sz w:val="20"/>
+          <w:szCs w:val="20"/>
+        </w:rPr>
+        <w:t>=</w:t>
+      </w:r>
+      <w:r>
+        <w:rPr>
+          <w:rFonts w:ascii="Consolas" w:hAnsi="Consolas" w:cs="Consolas"/>
+          <w:i/>
+          <w:iCs/>
+          <w:color w:val="2A00FF"/>
+          <w:sz w:val="20"/>
+          <w:szCs w:val="20"/>
+        </w:rPr>
+        <w:t>"</w:t>
+      </w:r>
+      <w:proofErr w:type="spellStart"/>
+      <w:r>
+        <w:rPr>
+          <w:rFonts w:ascii="Consolas" w:hAnsi="Consolas" w:cs="Consolas"/>
+          <w:i/>
+          <w:iCs/>
+          <w:color w:val="2A00FF"/>
+          <w:sz w:val="20"/>
+          <w:szCs w:val="20"/>
+        </w:rPr>
+        <w:t>nextFlow</w:t>
+      </w:r>
+      <w:proofErr w:type="spellEnd"/>
+      <w:r>
+        <w:rPr>
+          <w:rFonts w:ascii="Consolas" w:hAnsi="Consolas" w:cs="Consolas"/>
+          <w:i/>
+          <w:iCs/>
+          <w:color w:val="2A00FF"/>
+          <w:sz w:val="20"/>
+          <w:szCs w:val="20"/>
+        </w:rPr>
+        <w:t>"</w:t>
+      </w:r>
+      <w:r>
+        <w:rPr>
+          <w:rFonts w:ascii="Consolas" w:hAnsi="Consolas" w:cs="Consolas"/>
+          <w:sz w:val="20"/>
+          <w:szCs w:val="20"/>
+        </w:rPr>
+        <w:t xml:space="preserve"> </w:t>
+      </w:r>
+      <w:r>
+        <w:rPr>
+          <w:rFonts w:ascii="Consolas" w:hAnsi="Consolas" w:cs="Consolas"/>
+          <w:color w:val="7F007F"/>
+          <w:sz w:val="20"/>
+          <w:szCs w:val="20"/>
+        </w:rPr>
+        <w:t>to</w:t>
+      </w:r>
+      <w:r>
+        <w:rPr>
+          <w:rFonts w:ascii="Consolas" w:hAnsi="Consolas" w:cs="Consolas"/>
+          <w:color w:val="000000"/>
+          <w:sz w:val="20"/>
+          <w:szCs w:val="20"/>
+        </w:rPr>
+        <w:t>=</w:t>
+      </w:r>
+      <w:r>
+        <w:rPr>
+          <w:rFonts w:ascii="Consolas" w:hAnsi="Consolas" w:cs="Consolas"/>
+          <w:i/>
+          <w:iCs/>
+          <w:color w:val="2A00FF"/>
+          <w:sz w:val="20"/>
+          <w:szCs w:val="20"/>
+        </w:rPr>
+        <w:t>"</w:t>
+      </w:r>
+      <w:proofErr w:type="spellStart"/>
+      <w:r>
+        <w:rPr>
+          <w:rFonts w:ascii="Consolas" w:hAnsi="Consolas" w:cs="Consolas"/>
+          <w:i/>
+          <w:iCs/>
+          <w:color w:val="2A00FF"/>
+          <w:sz w:val="20"/>
+          <w:szCs w:val="20"/>
+        </w:rPr>
+        <w:t>nextFlowEndFlow</w:t>
+      </w:r>
+      <w:proofErr w:type="spellEnd"/>
+      <w:r>
+        <w:rPr>
+          <w:rFonts w:ascii="Consolas" w:hAnsi="Consolas" w:cs="Consolas"/>
+          <w:i/>
+          <w:iCs/>
+          <w:color w:val="2A00FF"/>
+          <w:sz w:val="20"/>
+          <w:szCs w:val="20"/>
+        </w:rPr>
+        <w:t>"</w:t>
+      </w:r>
+      <w:r>
+        <w:rPr>
+          <w:rFonts w:ascii="Consolas" w:hAnsi="Consolas" w:cs="Consolas"/>
+          <w:color w:val="008080"/>
+          <w:sz w:val="20"/>
+          <w:szCs w:val="20"/>
+        </w:rPr>
+        <w:t>&gt;&lt;/</w:t>
+      </w:r>
+      <w:r>
+        <w:rPr>
+          <w:rFonts w:ascii="Consolas" w:hAnsi="Consolas" w:cs="Consolas"/>
+          <w:color w:val="3F7F7F"/>
+          <w:sz w:val="20"/>
+          <w:szCs w:val="20"/>
+        </w:rPr>
+        <w:t>transition</w:t>
+      </w:r>
+      <w:r>
+        <w:rPr>
+          <w:rFonts w:ascii="Consolas" w:hAnsi="Consolas" w:cs="Consolas"/>
+          <w:color w:val="008080"/>
+          <w:sz w:val="20"/>
+          <w:szCs w:val="20"/>
+        </w:rPr>
+        <w:t>&gt;</w:t>
+      </w:r>
+    </w:p>
+    <w:p>
+      <w:pPr>
+        <w:autoSpaceDE w:val="0"/>
+        <w:autoSpaceDN w:val="0"/>
+        <w:adjustRightInd w:val="0"/>
+        <w:spacing w:after="0" w:line="240" w:lineRule="auto"/>
+        <w:rPr>
+          <w:rFonts w:ascii="Consolas" w:hAnsi="Consolas" w:cs="Consolas"/>
+          <w:sz w:val="20"/>
+          <w:szCs w:val="20"/>
+        </w:rPr>
+      </w:pPr>
+      <w:r>
+        <w:rPr>
+          <w:rFonts w:ascii="Consolas" w:hAnsi="Consolas" w:cs="Consolas"/>
+          <w:color w:val="000000"/>
+          <w:sz w:val="20"/>
+          <w:szCs w:val="20"/>
+        </w:rPr>
+        <w:tab/>
+      </w:r>
+      <w:r>
+        <w:rPr>
+          <w:rFonts w:ascii="Consolas" w:hAnsi="Consolas" w:cs="Consolas"/>
+          <w:color w:val="008080"/>
+          <w:sz w:val="20"/>
+          <w:szCs w:val="20"/>
+        </w:rPr>
+        <w:t>&lt;/</w:t>
+      </w:r>
+      <w:r>
+        <w:rPr>
+          <w:rFonts w:ascii="Consolas" w:hAnsi="Consolas" w:cs="Consolas"/>
+          <w:color w:val="3F7F7F"/>
+          <w:sz w:val="20"/>
+          <w:szCs w:val="20"/>
+        </w:rPr>
+        <w:t>view-state</w:t>
+      </w:r>
+      <w:r>
+        <w:rPr>
+          <w:rFonts w:ascii="Consolas" w:hAnsi="Consolas" w:cs="Consolas"/>
+          <w:color w:val="008080"/>
+          <w:sz w:val="20"/>
+          <w:szCs w:val="20"/>
+        </w:rPr>
+        <w:t>&gt;</w:t>
+      </w:r>
+    </w:p>
+    <w:p>
+      <w:pPr>
+        <w:autoSpaceDE w:val="0"/>
+        <w:autoSpaceDN w:val="0"/>
+        <w:adjustRightInd w:val="0"/>
+        <w:spacing w:after="0" w:line="240" w:lineRule="auto"/>
+        <w:rPr>
+          <w:rFonts w:ascii="Consolas" w:hAnsi="Consolas" w:cs="Consolas"/>
+          <w:sz w:val="20"/>
+          <w:szCs w:val="20"/>
+        </w:rPr>
+      </w:pPr>
+      <w:r>
+        <w:rPr>
+          <w:rFonts w:ascii="Consolas" w:hAnsi="Consolas" w:cs="Consolas"/>
+          <w:color w:val="000000"/>
+          <w:sz w:val="20"/>
+          <w:szCs w:val="20"/>
+        </w:rPr>
+        <w:tab/>
+      </w:r>
+    </w:p>
+    <w:p>
+      <w:pPr>
+        <w:autoSpaceDE w:val="0"/>
+        <w:autoSpaceDN w:val="0"/>
+        <w:adjustRightInd w:val="0"/>
+        <w:spacing w:after="0" w:line="240" w:lineRule="auto"/>
+        <w:rPr>
+          <w:rFonts w:ascii="Consolas" w:hAnsi="Consolas" w:cs="Consolas"/>
+          <w:sz w:val="20"/>
+          <w:szCs w:val="20"/>
+        </w:rPr>
+      </w:pPr>
+      <w:r>
+        <w:rPr>
+          <w:rFonts w:ascii="Consolas" w:hAnsi="Consolas" w:cs="Consolas"/>
+          <w:color w:val="000000"/>
+          <w:sz w:val="20"/>
+          <w:szCs w:val="20"/>
+        </w:rPr>
+        <w:tab/>
+      </w:r>
+      <w:r>
+        <w:rPr>
+          <w:rFonts w:ascii="Consolas" w:hAnsi="Consolas" w:cs="Consolas"/>
+          <w:color w:val="008080"/>
+          <w:sz w:val="20"/>
+          <w:szCs w:val="20"/>
+        </w:rPr>
+        <w:t>&lt;</w:t>
+      </w:r>
+      <w:r>
+        <w:rPr>
+          <w:rFonts w:ascii="Consolas" w:hAnsi="Consolas" w:cs="Consolas"/>
+          <w:color w:val="3F7F7F"/>
+          <w:sz w:val="20"/>
+          <w:szCs w:val="20"/>
+        </w:rPr>
+        <w:t>view-state</w:t>
+      </w:r>
+      <w:r>
+        <w:rPr>
+          <w:rFonts w:ascii="Consolas" w:hAnsi="Consolas" w:cs="Consolas"/>
+          <w:sz w:val="20"/>
+          <w:szCs w:val="20"/>
+        </w:rPr>
+        <w:t xml:space="preserve"> </w:t>
+      </w:r>
+      <w:r>
+        <w:rPr>
+          <w:rFonts w:ascii="Consolas" w:hAnsi="Consolas" w:cs="Consolas"/>
+          <w:color w:val="7F007F"/>
+          <w:sz w:val="20"/>
+          <w:szCs w:val="20"/>
+        </w:rPr>
+        <w:t>id</w:t>
+      </w:r>
+      <w:r>
+        <w:rPr>
+          <w:rFonts w:ascii="Consolas" w:hAnsi="Consolas" w:cs="Consolas"/>
+          <w:color w:val="000000"/>
+          <w:sz w:val="20"/>
+          <w:szCs w:val="20"/>
+        </w:rPr>
+        <w:t>=</w:t>
+      </w:r>
+      <w:r>
+        <w:rPr>
+          <w:rFonts w:ascii="Consolas" w:hAnsi="Consolas" w:cs="Consolas"/>
+          <w:i/>
+          <w:iCs/>
+          <w:color w:val="2A00FF"/>
+          <w:sz w:val="20"/>
+          <w:szCs w:val="20"/>
+        </w:rPr>
+        <w:t>"</w:t>
+      </w:r>
+      <w:proofErr w:type="spellStart"/>
+      <w:r>
+        <w:rPr>
+          <w:rFonts w:ascii="Consolas" w:hAnsi="Consolas" w:cs="Consolas"/>
+          <w:i/>
+          <w:iCs/>
+          <w:color w:val="2A00FF"/>
+          <w:sz w:val="20"/>
+          <w:szCs w:val="20"/>
+        </w:rPr>
+        <w:t>flowEnd</w:t>
+      </w:r>
+      <w:proofErr w:type="spellEnd"/>
+      <w:r>
+        <w:rPr>
+          <w:rFonts w:ascii="Consolas" w:hAnsi="Consolas" w:cs="Consolas"/>
+          <w:i/>
+          <w:iCs/>
+          <w:color w:val="2A00FF"/>
+          <w:sz w:val="20"/>
+          <w:szCs w:val="20"/>
+        </w:rPr>
+        <w:t>"</w:t>
+      </w:r>
+      <w:r>
+        <w:rPr>
+          <w:rFonts w:ascii="Consolas" w:hAnsi="Consolas" w:cs="Consolas"/>
+          <w:sz w:val="20"/>
+          <w:szCs w:val="20"/>
+        </w:rPr>
+        <w:t xml:space="preserve"> </w:t>
+      </w:r>
+      <w:r>
+        <w:rPr>
+          <w:rFonts w:ascii="Consolas" w:hAnsi="Consolas" w:cs="Consolas"/>
+          <w:color w:val="7F007F"/>
+          <w:sz w:val="20"/>
+          <w:szCs w:val="20"/>
+        </w:rPr>
+        <w:t>view</w:t>
+      </w:r>
+      <w:r>
+        <w:rPr>
+          <w:rFonts w:ascii="Consolas" w:hAnsi="Consolas" w:cs="Consolas"/>
+          <w:color w:val="000000"/>
+          <w:sz w:val="20"/>
+          <w:szCs w:val="20"/>
+        </w:rPr>
+        <w:t>=</w:t>
+      </w:r>
+      <w:r>
+        <w:rPr>
+          <w:rFonts w:ascii="Consolas" w:hAnsi="Consolas" w:cs="Consolas"/>
+          <w:i/>
+          <w:iCs/>
+          <w:color w:val="2A00FF"/>
+          <w:sz w:val="20"/>
+          <w:szCs w:val="20"/>
+        </w:rPr>
+        <w:t>"</w:t>
+      </w:r>
+      <w:proofErr w:type="spellStart"/>
+      <w:r>
+        <w:rPr>
+          <w:rFonts w:ascii="Consolas" w:hAnsi="Consolas" w:cs="Consolas"/>
+          <w:i/>
+          <w:iCs/>
+          <w:color w:val="2A00FF"/>
+          <w:sz w:val="20"/>
+          <w:szCs w:val="20"/>
+        </w:rPr>
+        <w:t>flowEnd</w:t>
+      </w:r>
+      <w:proofErr w:type="spellEnd"/>
+      <w:r>
+        <w:rPr>
+          <w:rFonts w:ascii="Consolas" w:hAnsi="Consolas" w:cs="Consolas"/>
+          <w:i/>
+          <w:iCs/>
+          <w:color w:val="2A00FF"/>
+          <w:sz w:val="20"/>
+          <w:szCs w:val="20"/>
+        </w:rPr>
+        <w:t>"</w:t>
+      </w:r>
+      <w:r>
+        <w:rPr>
+          <w:rFonts w:ascii="Consolas" w:hAnsi="Consolas" w:cs="Consolas"/>
+          <w:color w:val="008080"/>
+          <w:sz w:val="20"/>
+          <w:szCs w:val="20"/>
+        </w:rPr>
+        <w:t>&gt;</w:t>
+      </w:r>
+    </w:p>
+    <w:p>
+      <w:pPr>
+        <w:autoSpaceDE w:val="0"/>
+        <w:autoSpaceDN w:val="0"/>
+        <w:adjustRightInd w:val="0"/>
+        <w:spacing w:after="0" w:line="240" w:lineRule="auto"/>
+        <w:rPr>
+          <w:rFonts w:ascii="Consolas" w:hAnsi="Consolas" w:cs="Consolas"/>
+          <w:sz w:val="20"/>
+          <w:szCs w:val="20"/>
+        </w:rPr>
+      </w:pPr>
+      <w:r>
+        <w:rPr>
+          <w:rFonts w:ascii="Consolas" w:hAnsi="Consolas" w:cs="Consolas"/>
+          <w:color w:val="000000"/>
+          <w:sz w:val="20"/>
+          <w:szCs w:val="20"/>
+        </w:rPr>
+        <w:tab/>
+      </w:r>
+      <w:r>
+        <w:rPr>
+          <w:rFonts w:ascii="Consolas" w:hAnsi="Consolas" w:cs="Consolas"/>
+          <w:color w:val="000000"/>
+          <w:sz w:val="20"/>
+          <w:szCs w:val="20"/>
+        </w:rPr>
+        <w:tab/>
+      </w:r>
+      <w:r>
+        <w:rPr>
+          <w:rFonts w:ascii="Consolas" w:hAnsi="Consolas" w:cs="Consolas"/>
+          <w:color w:val="008080"/>
+          <w:sz w:val="20"/>
+          <w:szCs w:val="20"/>
+        </w:rPr>
+        <w:t>&lt;</w:t>
+      </w:r>
+      <w:r>
+        <w:rPr>
+          <w:rFonts w:ascii="Consolas" w:hAnsi="Consolas" w:cs="Consolas"/>
+          <w:color w:val="3F7F7F"/>
+          <w:sz w:val="20"/>
+          <w:szCs w:val="20"/>
+        </w:rPr>
+        <w:t>transition</w:t>
+      </w:r>
+      <w:r>
+        <w:rPr>
+          <w:rFonts w:ascii="Consolas" w:hAnsi="Consolas" w:cs="Consolas"/>
+          <w:sz w:val="20"/>
+          <w:szCs w:val="20"/>
+        </w:rPr>
+        <w:t xml:space="preserve"> </w:t>
+      </w:r>
+      <w:r>
+        <w:rPr>
+          <w:rFonts w:ascii="Consolas" w:hAnsi="Consolas" w:cs="Consolas"/>
+          <w:color w:val="7F007F"/>
+          <w:sz w:val="20"/>
+          <w:szCs w:val="20"/>
+        </w:rPr>
+        <w:t>on</w:t>
+      </w:r>
+      <w:r>
+        <w:rPr>
+          <w:rFonts w:ascii="Consolas" w:hAnsi="Consolas" w:cs="Consolas"/>
+          <w:color w:val="000000"/>
+          <w:sz w:val="20"/>
+          <w:szCs w:val="20"/>
+        </w:rPr>
+        <w:t>=</w:t>
+      </w:r>
+      <w:r>
+        <w:rPr>
+          <w:rFonts w:ascii="Consolas" w:hAnsi="Consolas" w:cs="Consolas"/>
+          <w:i/>
+          <w:iCs/>
+          <w:color w:val="2A00FF"/>
+          <w:sz w:val="20"/>
+          <w:szCs w:val="20"/>
+        </w:rPr>
+        <w:t>"</w:t>
+      </w:r>
+      <w:proofErr w:type="spellStart"/>
+      <w:r>
+        <w:rPr>
+          <w:rFonts w:ascii="Consolas" w:hAnsi="Consolas" w:cs="Consolas"/>
+          <w:i/>
+          <w:iCs/>
+          <w:color w:val="2A00FF"/>
+          <w:sz w:val="20"/>
+          <w:szCs w:val="20"/>
+        </w:rPr>
+        <w:t>mvc</w:t>
+      </w:r>
+      <w:proofErr w:type="spellEnd"/>
+      <w:r>
+        <w:rPr>
+          <w:rFonts w:ascii="Consolas" w:hAnsi="Consolas" w:cs="Consolas"/>
+          <w:i/>
+          <w:iCs/>
+          <w:color w:val="2A00FF"/>
+          <w:sz w:val="20"/>
+          <w:szCs w:val="20"/>
+        </w:rPr>
+        <w:t>"</w:t>
+      </w:r>
+      <w:r>
+        <w:rPr>
+          <w:rFonts w:ascii="Consolas" w:hAnsi="Consolas" w:cs="Consolas"/>
+          <w:sz w:val="20"/>
+          <w:szCs w:val="20"/>
+        </w:rPr>
+        <w:t xml:space="preserve"> </w:t>
+      </w:r>
+      <w:r>
+        <w:rPr>
+          <w:rFonts w:ascii="Consolas" w:hAnsi="Consolas" w:cs="Consolas"/>
+          <w:color w:val="7F007F"/>
+          <w:sz w:val="20"/>
+          <w:szCs w:val="20"/>
+        </w:rPr>
+        <w:t>to</w:t>
+      </w:r>
+      <w:r>
+        <w:rPr>
+          <w:rFonts w:ascii="Consolas" w:hAnsi="Consolas" w:cs="Consolas"/>
+          <w:color w:val="000000"/>
+          <w:sz w:val="20"/>
+          <w:szCs w:val="20"/>
+        </w:rPr>
+        <w:t>=</w:t>
+      </w:r>
+      <w:r>
+        <w:rPr>
+          <w:rFonts w:ascii="Consolas" w:hAnsi="Consolas" w:cs="Consolas"/>
+          <w:i/>
+          <w:iCs/>
+          <w:color w:val="2A00FF"/>
+          <w:sz w:val="20"/>
+          <w:szCs w:val="20"/>
+        </w:rPr>
+        <w:t>"</w:t>
+      </w:r>
+      <w:proofErr w:type="spellStart"/>
+      <w:r>
+        <w:rPr>
+          <w:rFonts w:ascii="Consolas" w:hAnsi="Consolas" w:cs="Consolas"/>
+          <w:i/>
+          <w:iCs/>
+          <w:color w:val="2A00FF"/>
+          <w:sz w:val="20"/>
+          <w:szCs w:val="20"/>
+        </w:rPr>
+        <w:t>mvcEndFlow</w:t>
+      </w:r>
+      <w:proofErr w:type="spellEnd"/>
+      <w:r>
+        <w:rPr>
+          <w:rFonts w:ascii="Consolas" w:hAnsi="Consolas" w:cs="Consolas"/>
+          <w:i/>
+          <w:iCs/>
+          <w:color w:val="2A00FF"/>
+          <w:sz w:val="20"/>
+          <w:szCs w:val="20"/>
+        </w:rPr>
+        <w:t>"</w:t>
+      </w:r>
+      <w:r>
+        <w:rPr>
+          <w:rFonts w:ascii="Consolas" w:hAnsi="Consolas" w:cs="Consolas"/>
+          <w:color w:val="008080"/>
+          <w:sz w:val="20"/>
+          <w:szCs w:val="20"/>
+        </w:rPr>
+        <w:t>&gt;&lt;/</w:t>
+      </w:r>
+      <w:r>
+        <w:rPr>
+          <w:rFonts w:ascii="Consolas" w:hAnsi="Consolas" w:cs="Consolas"/>
+          <w:color w:val="3F7F7F"/>
+          <w:sz w:val="20"/>
+          <w:szCs w:val="20"/>
+        </w:rPr>
+        <w:t>transition</w:t>
+      </w:r>
+      <w:r>
+        <w:rPr>
+          <w:rFonts w:ascii="Consolas" w:hAnsi="Consolas" w:cs="Consolas"/>
+          <w:color w:val="008080"/>
+          <w:sz w:val="20"/>
+          <w:szCs w:val="20"/>
+        </w:rPr>
+        <w:t>&gt;</w:t>
+      </w:r>
+    </w:p>
+    <w:p>
+      <w:pPr>
+        <w:autoSpaceDE w:val="0"/>
+        <w:autoSpaceDN w:val="0"/>
+        <w:adjustRightInd w:val="0"/>
+        <w:spacing w:after="0" w:line="240" w:lineRule="auto"/>
+        <w:rPr>
+          <w:rFonts w:ascii="Consolas" w:hAnsi="Consolas" w:cs="Consolas"/>
+          <w:sz w:val="20"/>
+          <w:szCs w:val="20"/>
+        </w:rPr>
+      </w:pPr>
+      <w:r>
+        <w:rPr>
+          <w:rFonts w:ascii="Consolas" w:hAnsi="Consolas" w:cs="Consolas"/>
+          <w:color w:val="000000"/>
+          <w:sz w:val="20"/>
+          <w:szCs w:val="20"/>
+        </w:rPr>
+        <w:tab/>
+      </w:r>
+      <w:r>
+        <w:rPr>
+          <w:rFonts w:ascii="Consolas" w:hAnsi="Consolas" w:cs="Consolas"/>
+          <w:color w:val="008080"/>
+          <w:sz w:val="20"/>
+          <w:szCs w:val="20"/>
+        </w:rPr>
+        <w:t>&lt;/</w:t>
+      </w:r>
+      <w:r>
+        <w:rPr>
+          <w:rFonts w:ascii="Consolas" w:hAnsi="Consolas" w:cs="Consolas"/>
+          <w:color w:val="3F7F7F"/>
+          <w:sz w:val="20"/>
+          <w:szCs w:val="20"/>
+        </w:rPr>
+        <w:t>view-state</w:t>
+      </w:r>
+      <w:r>
+        <w:rPr>
+          <w:rFonts w:ascii="Consolas" w:hAnsi="Consolas" w:cs="Consolas"/>
+          <w:color w:val="008080"/>
+          <w:sz w:val="20"/>
+          <w:szCs w:val="20"/>
+        </w:rPr>
+        <w:t>&gt;</w:t>
+      </w:r>
+    </w:p>
+    <w:p>
+      <w:pPr>
+        <w:autoSpaceDE w:val="0"/>
+        <w:autoSpaceDN w:val="0"/>
+        <w:adjustRightInd w:val="0"/>
+        <w:spacing w:after="0" w:line="240" w:lineRule="auto"/>
+        <w:rPr>
+          <w:rFonts w:ascii="Consolas" w:hAnsi="Consolas" w:cs="Consolas"/>
+          <w:sz w:val="20"/>
+          <w:szCs w:val="20"/>
+        </w:rPr>
+      </w:pPr>
+      <w:r>
+        <w:rPr>
+          <w:rFonts w:ascii="Consolas" w:hAnsi="Consolas" w:cs="Consolas"/>
+          <w:color w:val="000000"/>
+          <w:sz w:val="20"/>
+          <w:szCs w:val="20"/>
+        </w:rPr>
+        <w:tab/>
+      </w:r>
+    </w:p>
+    <w:p>
+      <w:pPr>
+        <w:autoSpaceDE w:val="0"/>
+        <w:autoSpaceDN w:val="0"/>
+        <w:adjustRightInd w:val="0"/>
+        <w:spacing w:after="0" w:line="240" w:lineRule="auto"/>
+        <w:rPr>
+          <w:rFonts w:ascii="Consolas" w:hAnsi="Consolas" w:cs="Consolas"/>
+          <w:sz w:val="20"/>
+          <w:szCs w:val="20"/>
+        </w:rPr>
+      </w:pPr>
+      <w:r>
+        <w:rPr>
+          <w:rFonts w:ascii="Consolas" w:hAnsi="Consolas" w:cs="Consolas"/>
+          <w:color w:val="000000"/>
+          <w:sz w:val="20"/>
+          <w:szCs w:val="20"/>
+        </w:rPr>
+        <w:tab/>
+      </w:r>
+      <w:r>
+        <w:rPr>
+          <w:rFonts w:ascii="Consolas" w:hAnsi="Consolas" w:cs="Consolas"/>
+          <w:color w:val="008080"/>
+          <w:sz w:val="20"/>
+          <w:szCs w:val="20"/>
+        </w:rPr>
+        <w:t>&lt;</w:t>
+      </w:r>
+      <w:r>
+        <w:rPr>
+          <w:rFonts w:ascii="Consolas" w:hAnsi="Consolas" w:cs="Consolas"/>
+          <w:color w:val="3F7F7F"/>
+          <w:sz w:val="20"/>
+          <w:szCs w:val="20"/>
+        </w:rPr>
+        <w:t>end-state</w:t>
+      </w:r>
+      <w:r>
+        <w:rPr>
+          <w:rFonts w:ascii="Consolas" w:hAnsi="Consolas" w:cs="Consolas"/>
+          <w:sz w:val="20"/>
+          <w:szCs w:val="20"/>
+        </w:rPr>
+        <w:t xml:space="preserve"> </w:t>
+      </w:r>
+      <w:r>
+        <w:rPr>
+          <w:rFonts w:ascii="Consolas" w:hAnsi="Consolas" w:cs="Consolas"/>
+          <w:color w:val="7F007F"/>
+          <w:sz w:val="20"/>
+          <w:szCs w:val="20"/>
+        </w:rPr>
+        <w:t>id</w:t>
+      </w:r>
+      <w:r>
+        <w:rPr>
+          <w:rFonts w:ascii="Consolas" w:hAnsi="Consolas" w:cs="Consolas"/>
+          <w:color w:val="000000"/>
+          <w:sz w:val="20"/>
+          <w:szCs w:val="20"/>
+        </w:rPr>
+        <w:t>=</w:t>
+      </w:r>
+      <w:r>
+        <w:rPr>
+          <w:rFonts w:ascii="Consolas" w:hAnsi="Consolas" w:cs="Consolas"/>
+          <w:i/>
+          <w:iCs/>
+          <w:color w:val="2A00FF"/>
+          <w:sz w:val="20"/>
+          <w:szCs w:val="20"/>
+        </w:rPr>
+        <w:t>"</w:t>
+      </w:r>
+      <w:proofErr w:type="spellStart"/>
+      <w:r>
+        <w:rPr>
+          <w:rFonts w:ascii="Consolas" w:hAnsi="Consolas" w:cs="Consolas"/>
+          <w:i/>
+          <w:iCs/>
+          <w:color w:val="2A00FF"/>
+          <w:sz w:val="20"/>
+          <w:szCs w:val="20"/>
+        </w:rPr>
+        <w:t>mvcEndFlow</w:t>
+      </w:r>
+      <w:proofErr w:type="spellEnd"/>
+      <w:r>
+        <w:rPr>
+          <w:rFonts w:ascii="Consolas" w:hAnsi="Consolas" w:cs="Consolas"/>
+          <w:i/>
+          <w:iCs/>
+          <w:color w:val="2A00FF"/>
+          <w:sz w:val="20"/>
+          <w:szCs w:val="20"/>
+        </w:rPr>
+        <w:t>"</w:t>
+      </w:r>
+      <w:r>
+        <w:rPr>
+          <w:rFonts w:ascii="Consolas" w:hAnsi="Consolas" w:cs="Consolas"/>
+          <w:sz w:val="20"/>
+          <w:szCs w:val="20"/>
+        </w:rPr>
+        <w:t xml:space="preserve"> </w:t>
+      </w:r>
+      <w:r>
+        <w:rPr>
+          <w:rFonts w:ascii="Consolas" w:hAnsi="Consolas" w:cs="Consolas"/>
+          <w:color w:val="7F007F"/>
+          <w:sz w:val="20"/>
+          <w:szCs w:val="20"/>
+        </w:rPr>
+        <w:t>view</w:t>
+      </w:r>
+      <w:r>
+        <w:rPr>
+          <w:rFonts w:ascii="Consolas" w:hAnsi="Consolas" w:cs="Consolas"/>
+          <w:color w:val="000000"/>
+          <w:sz w:val="20"/>
+          <w:szCs w:val="20"/>
+        </w:rPr>
+        <w:t>=</w:t>
+      </w:r>
+      <w:r>
+        <w:rPr>
+          <w:rFonts w:ascii="Consolas" w:hAnsi="Consolas" w:cs="Consolas"/>
+          <w:i/>
+          <w:iCs/>
+          <w:color w:val="2A00FF"/>
+          <w:sz w:val="20"/>
+          <w:szCs w:val="20"/>
+        </w:rPr>
+        <w:t>"</w:t>
+      </w:r>
+      <w:proofErr w:type="spellStart"/>
+      <w:r>
+        <w:rPr>
+          <w:rFonts w:ascii="Consolas" w:hAnsi="Consolas" w:cs="Consolas"/>
+          <w:i/>
+          <w:iCs/>
+          <w:color w:val="2A00FF"/>
+          <w:sz w:val="20"/>
+          <w:szCs w:val="20"/>
+        </w:rPr>
+        <w:t>externalRedirect</w:t>
+      </w:r>
+      <w:proofErr w:type="gramStart"/>
+      <w:r>
+        <w:rPr>
+          <w:rFonts w:ascii="Consolas" w:hAnsi="Consolas" w:cs="Consolas"/>
+          <w:i/>
+          <w:iCs/>
+          <w:color w:val="2A00FF"/>
+          <w:sz w:val="20"/>
+          <w:szCs w:val="20"/>
+        </w:rPr>
+        <w:t>:index</w:t>
+      </w:r>
+      <w:proofErr w:type="spellEnd"/>
+      <w:proofErr w:type="gramEnd"/>
+      <w:r>
+        <w:rPr>
+          <w:rFonts w:ascii="Consolas" w:hAnsi="Consolas" w:cs="Consolas"/>
+          <w:i/>
+          <w:iCs/>
+          <w:color w:val="2A00FF"/>
+          <w:sz w:val="20"/>
+          <w:szCs w:val="20"/>
+        </w:rPr>
+        <w:t>"</w:t>
+      </w:r>
+      <w:r>
+        <w:rPr>
+          <w:rFonts w:ascii="Consolas" w:hAnsi="Consolas" w:cs="Consolas"/>
+          <w:color w:val="008080"/>
+          <w:sz w:val="20"/>
+          <w:szCs w:val="20"/>
+        </w:rPr>
+        <w:t>&gt;&lt;/</w:t>
+      </w:r>
+      <w:r>
+        <w:rPr>
+          <w:rFonts w:ascii="Consolas" w:hAnsi="Consolas" w:cs="Consolas"/>
+          <w:color w:val="3F7F7F"/>
+          <w:sz w:val="20"/>
+          <w:szCs w:val="20"/>
+        </w:rPr>
+        <w:t>end-state</w:t>
+      </w:r>
+      <w:r>
+        <w:rPr>
+          <w:rFonts w:ascii="Consolas" w:hAnsi="Consolas" w:cs="Consolas"/>
+          <w:color w:val="008080"/>
+          <w:sz w:val="20"/>
+          <w:szCs w:val="20"/>
+        </w:rPr>
+        <w:t>&gt;</w:t>
+      </w:r>
+    </w:p>
+    <w:p>
+      <w:pPr>
+        <w:autoSpaceDE w:val="0"/>
+        <w:autoSpaceDN w:val="0"/>
+        <w:adjustRightInd w:val="0"/>
+        <w:spacing w:after="0" w:line="240" w:lineRule="auto"/>
+        <w:rPr>
+          <w:rFonts w:ascii="Consolas" w:hAnsi="Consolas" w:cs="Consolas"/>
+          <w:sz w:val="20"/>
+          <w:szCs w:val="20"/>
+        </w:rPr>
+      </w:pPr>
+      <w:r>
+        <w:rPr>
+          <w:rFonts w:ascii="Consolas" w:hAnsi="Consolas" w:cs="Consolas"/>
+          <w:color w:val="000000"/>
+          <w:sz w:val="20"/>
+          <w:szCs w:val="20"/>
+        </w:rPr>
+        <w:tab/>
+      </w:r>
+      <w:r>
+        <w:rPr>
+          <w:rFonts w:ascii="Consolas" w:hAnsi="Consolas" w:cs="Consolas"/>
+          <w:color w:val="008080"/>
+          <w:sz w:val="20"/>
+          <w:szCs w:val="20"/>
+        </w:rPr>
+        <w:t>&lt;</w:t>
+      </w:r>
+      <w:r>
+        <w:rPr>
+          <w:rFonts w:ascii="Consolas" w:hAnsi="Consolas" w:cs="Consolas"/>
+          <w:color w:val="3F7F7F"/>
+          <w:sz w:val="20"/>
+          <w:szCs w:val="20"/>
+        </w:rPr>
+        <w:t>end-state</w:t>
+      </w:r>
+      <w:r>
+        <w:rPr>
+          <w:rFonts w:ascii="Consolas" w:hAnsi="Consolas" w:cs="Consolas"/>
+          <w:sz w:val="20"/>
+          <w:szCs w:val="20"/>
+        </w:rPr>
+        <w:t xml:space="preserve"> </w:t>
+      </w:r>
+      <w:r>
+        <w:rPr>
+          <w:rFonts w:ascii="Consolas" w:hAnsi="Consolas" w:cs="Consolas"/>
+          <w:color w:val="7F007F"/>
+          <w:sz w:val="20"/>
+          <w:szCs w:val="20"/>
+        </w:rPr>
+        <w:t>id</w:t>
+      </w:r>
+      <w:r>
+        <w:rPr>
+          <w:rFonts w:ascii="Consolas" w:hAnsi="Consolas" w:cs="Consolas"/>
+          <w:color w:val="000000"/>
+          <w:sz w:val="20"/>
+          <w:szCs w:val="20"/>
+        </w:rPr>
+        <w:t>=</w:t>
+      </w:r>
+      <w:r>
+        <w:rPr>
+          <w:rFonts w:ascii="Consolas" w:hAnsi="Consolas" w:cs="Consolas"/>
+          <w:i/>
+          <w:iCs/>
+          <w:color w:val="2A00FF"/>
+          <w:sz w:val="20"/>
+          <w:szCs w:val="20"/>
+        </w:rPr>
+        <w:t>"</w:t>
+      </w:r>
+      <w:proofErr w:type="spellStart"/>
+      <w:r>
+        <w:rPr>
+          <w:rFonts w:ascii="Consolas" w:hAnsi="Consolas" w:cs="Consolas"/>
+          <w:i/>
+          <w:iCs/>
+          <w:color w:val="2A00FF"/>
+          <w:sz w:val="20"/>
+          <w:szCs w:val="20"/>
+        </w:rPr>
+        <w:t>nextFlowEndFlow</w:t>
+      </w:r>
+      <w:proofErr w:type="spellEnd"/>
+      <w:r>
+        <w:rPr>
+          <w:rFonts w:ascii="Consolas" w:hAnsi="Consolas" w:cs="Consolas"/>
+          <w:i/>
+          <w:iCs/>
+          <w:color w:val="2A00FF"/>
+          <w:sz w:val="20"/>
+          <w:szCs w:val="20"/>
+        </w:rPr>
+        <w:t>"</w:t>
+      </w:r>
+      <w:r>
+        <w:rPr>
+          <w:rFonts w:ascii="Consolas" w:hAnsi="Consolas" w:cs="Consolas"/>
+          <w:sz w:val="20"/>
+          <w:szCs w:val="20"/>
+        </w:rPr>
+        <w:t xml:space="preserve"> </w:t>
+      </w:r>
+      <w:r>
+        <w:rPr>
+          <w:rFonts w:ascii="Consolas" w:hAnsi="Consolas" w:cs="Consolas"/>
+          <w:color w:val="7F007F"/>
+          <w:sz w:val="20"/>
+          <w:szCs w:val="20"/>
+        </w:rPr>
+        <w:t>view</w:t>
+      </w:r>
+      <w:r>
+        <w:rPr>
+          <w:rFonts w:ascii="Consolas" w:hAnsi="Consolas" w:cs="Consolas"/>
+          <w:color w:val="000000"/>
+          <w:sz w:val="20"/>
+          <w:szCs w:val="20"/>
+        </w:rPr>
+        <w:t>=</w:t>
+      </w:r>
+      <w:r>
+        <w:rPr>
+          <w:rFonts w:ascii="Consolas" w:hAnsi="Consolas" w:cs="Consolas"/>
+          <w:i/>
+          <w:iCs/>
+          <w:color w:val="2A00FF"/>
+          <w:sz w:val="20"/>
+          <w:szCs w:val="20"/>
+        </w:rPr>
+        <w:t>"</w:t>
+      </w:r>
+      <w:proofErr w:type="spellStart"/>
+      <w:r>
+        <w:rPr>
+          <w:rFonts w:ascii="Consolas" w:hAnsi="Consolas" w:cs="Consolas"/>
+          <w:i/>
+          <w:iCs/>
+          <w:color w:val="2A00FF"/>
+          <w:sz w:val="20"/>
+          <w:szCs w:val="20"/>
+        </w:rPr>
+        <w:t>externalRedirect</w:t>
+      </w:r>
+      <w:proofErr w:type="gramStart"/>
+      <w:r>
+        <w:rPr>
+          <w:rFonts w:ascii="Consolas" w:hAnsi="Consolas" w:cs="Consolas"/>
+          <w:i/>
+          <w:iCs/>
+          <w:color w:val="2A00FF"/>
+          <w:sz w:val="20"/>
+          <w:szCs w:val="20"/>
+        </w:rPr>
+        <w:t>:test</w:t>
+      </w:r>
+      <w:proofErr w:type="spellEnd"/>
+      <w:proofErr w:type="gramEnd"/>
+      <w:r>
+        <w:rPr>
+          <w:rFonts w:ascii="Consolas" w:hAnsi="Consolas" w:cs="Consolas"/>
+          <w:i/>
+          <w:iCs/>
+          <w:color w:val="2A00FF"/>
+          <w:sz w:val="20"/>
+          <w:szCs w:val="20"/>
+        </w:rPr>
+        <w:t>"</w:t>
+      </w:r>
+      <w:r>
+        <w:rPr>
+          <w:rFonts w:ascii="Consolas" w:hAnsi="Consolas" w:cs="Consolas"/>
+          <w:color w:val="008080"/>
+          <w:sz w:val="20"/>
+          <w:szCs w:val="20"/>
+        </w:rPr>
+        <w:t>&gt;&lt;/</w:t>
+      </w:r>
+      <w:r>
+        <w:rPr>
+          <w:rFonts w:ascii="Consolas" w:hAnsi="Consolas" w:cs="Consolas"/>
+          <w:color w:val="3F7F7F"/>
+          <w:sz w:val="20"/>
+          <w:szCs w:val="20"/>
+        </w:rPr>
+        <w:t>end-state</w:t>
+      </w:r>
+      <w:r>
+        <w:rPr>
+          <w:rFonts w:ascii="Consolas" w:hAnsi="Consolas" w:cs="Consolas"/>
+          <w:color w:val="008080"/>
+          <w:sz w:val="20"/>
+          <w:szCs w:val="20"/>
+        </w:rPr>
+        <w:t>&gt;</w:t>
+      </w:r>
+    </w:p>
+    <w:p>
+      <w:pPr>
+        <w:autoSpaceDE w:val="0"/>
+        <w:autoSpaceDN w:val="0"/>
+        <w:adjustRightInd w:val="0"/>
+        <w:spacing w:after="0" w:line="240" w:lineRule="auto"/>
+        <w:rPr>
+          <w:rFonts w:ascii="Consolas" w:hAnsi="Consolas" w:cs="Consolas"/>
+          <w:sz w:val="20"/>
+          <w:szCs w:val="20"/>
+        </w:rPr>
+      </w:pPr>
+    </w:p>
+    <w:p>
+      <w:pPr>
+        <w:rPr>
+          <w:rFonts w:ascii="Consolas" w:hAnsi="Consolas" w:cs="Consolas"/>
+          <w:color w:val="008080"/>
+          <w:sz w:val="20"/>
+          <w:szCs w:val="20"/>
+        </w:rPr>
+      </w:pPr>
+      <w:r>
+        <w:rPr>
+          <w:rFonts w:ascii="Consolas" w:hAnsi="Consolas" w:cs="Consolas"/>
+          <w:color w:val="008080"/>
+          <w:sz w:val="20"/>
+          <w:szCs w:val="20"/>
+        </w:rPr>
+        <w:t>&lt;/</w:t>
+      </w:r>
+      <w:r>
+        <w:rPr>
+          <w:rFonts w:ascii="Consolas" w:hAnsi="Consolas" w:cs="Consolas"/>
+          <w:color w:val="3F7F7F"/>
+          <w:sz w:val="20"/>
+          <w:szCs w:val="20"/>
+        </w:rPr>
+        <w:t>flow</w:t>
+      </w:r>
+      <w:r>
+        <w:rPr>
+          <w:rFonts w:ascii="Consolas" w:hAnsi="Consolas" w:cs="Consolas"/>
+          <w:color w:val="008080"/>
+          <w:sz w:val="20"/>
+          <w:szCs w:val="20"/>
+        </w:rPr>
+        <w:t>&gt;</w:t>
+      </w:r>
+    </w:p>
+    <w:p>
+      <w:pPr>
+        <w:pStyle w:val="Heading3"/>
+        <w:rPr>
+          <w:rFonts w:asciiTheme="minorHAnsi" w:hAnsiTheme="minorHAnsi" w:cstheme="minorHAnsi"/>
+        </w:rPr>
+      </w:pPr>
+      <w:r>
+        <w:rPr>
+          <w:rFonts w:asciiTheme="minorHAnsi" w:hAnsiTheme="minorHAnsi" w:cstheme="minorHAnsi"/>
+        </w:rPr>
+        <w:t xml:space="preserve">Amending the </w:t>
+      </w:r>
+      <w:proofErr w:type="spellStart"/>
+      <w:r>
+        <w:rPr>
+          <w:rFonts w:asciiTheme="minorHAnsi" w:hAnsiTheme="minorHAnsi" w:cstheme="minorHAnsi"/>
+        </w:rPr>
+        <w:t>jsp</w:t>
+      </w:r>
+      <w:proofErr w:type="spellEnd"/>
+    </w:p>
+    <w:p>
+      <w:r>
+        <w:t>I set up a bit of a loop where two flows could interact with each other and also exit to MVC. The concept is the same though so I’m just going to provide one JSP. I’ll try to leave this loop intact in the code even though I won’t provide any links to it on the pages when the application is doing more than it is now and I’ll probably rename stuff a bit (i.e. you’ll need to know the entry point to hit it).</w:t>
+      </w:r>
+    </w:p>
+    <w:p>
+      <w:pPr>
+        <w:autoSpaceDE w:val="0"/>
+        <w:autoSpaceDN w:val="0"/>
+        <w:adjustRightInd w:val="0"/>
+        <w:spacing w:after="0" w:line="240" w:lineRule="auto"/>
+        <w:rPr>
+          <w:rFonts w:ascii="Consolas" w:hAnsi="Consolas" w:cs="Consolas"/>
+          <w:sz w:val="20"/>
+          <w:szCs w:val="20"/>
+        </w:rPr>
+      </w:pPr>
+      <w:r>
+        <w:rPr>
+          <w:rFonts w:ascii="Consolas" w:hAnsi="Consolas" w:cs="Consolas"/>
+          <w:color w:val="008080"/>
+          <w:sz w:val="20"/>
+          <w:szCs w:val="20"/>
+        </w:rPr>
+        <w:t>&lt;</w:t>
+      </w:r>
+      <w:r>
+        <w:rPr>
+          <w:rFonts w:ascii="Consolas" w:hAnsi="Consolas" w:cs="Consolas"/>
+          <w:color w:val="3F7F7F"/>
+          <w:sz w:val="20"/>
+          <w:szCs w:val="20"/>
+          <w:highlight w:val="lightGray"/>
+        </w:rPr>
+        <w:t>h2</w:t>
+      </w:r>
+      <w:r>
+        <w:rPr>
+          <w:rFonts w:ascii="Consolas" w:hAnsi="Consolas" w:cs="Consolas"/>
+          <w:color w:val="008080"/>
+          <w:sz w:val="20"/>
+          <w:szCs w:val="20"/>
+        </w:rPr>
+        <w:t>&gt;</w:t>
+      </w:r>
+      <w:r>
+        <w:rPr>
+          <w:rFonts w:ascii="Consolas" w:hAnsi="Consolas" w:cs="Consolas"/>
+          <w:color w:val="000000"/>
+          <w:sz w:val="20"/>
+          <w:szCs w:val="20"/>
+        </w:rPr>
+        <w:t>Hello World</w:t>
+      </w:r>
+      <w:proofErr w:type="gramStart"/>
+      <w:r>
+        <w:rPr>
+          <w:rFonts w:ascii="Consolas" w:hAnsi="Consolas" w:cs="Consolas"/>
+          <w:color w:val="000000"/>
+          <w:sz w:val="20"/>
+          <w:szCs w:val="20"/>
+        </w:rPr>
+        <w:t>!</w:t>
+      </w:r>
+      <w:r>
+        <w:rPr>
+          <w:rFonts w:ascii="Consolas" w:hAnsi="Consolas" w:cs="Consolas"/>
+          <w:color w:val="008080"/>
+          <w:sz w:val="20"/>
+          <w:szCs w:val="20"/>
+        </w:rPr>
+        <w:t>&lt;</w:t>
+      </w:r>
+      <w:proofErr w:type="gramEnd"/>
+      <w:r>
+        <w:rPr>
+          <w:rFonts w:ascii="Consolas" w:hAnsi="Consolas" w:cs="Consolas"/>
+          <w:color w:val="008080"/>
+          <w:sz w:val="20"/>
+          <w:szCs w:val="20"/>
+        </w:rPr>
+        <w:t>/</w:t>
+      </w:r>
+      <w:r>
+        <w:rPr>
+          <w:rFonts w:ascii="Consolas" w:hAnsi="Consolas" w:cs="Consolas"/>
+          <w:color w:val="3F7F7F"/>
+          <w:sz w:val="20"/>
+          <w:szCs w:val="20"/>
+          <w:highlight w:val="lightGray"/>
+        </w:rPr>
+        <w:t>h2</w:t>
+      </w:r>
+      <w:r>
+        <w:rPr>
+          <w:rFonts w:ascii="Consolas" w:hAnsi="Consolas" w:cs="Consolas"/>
+          <w:color w:val="008080"/>
+          <w:sz w:val="20"/>
+          <w:szCs w:val="20"/>
+        </w:rPr>
+        <w:t>&gt;</w:t>
+      </w:r>
+    </w:p>
+    <w:p>
+      <w:pPr>
+        <w:autoSpaceDE w:val="0"/>
+        <w:autoSpaceDN w:val="0"/>
+        <w:adjustRightInd w:val="0"/>
+        <w:spacing w:after="0" w:line="240" w:lineRule="auto"/>
+        <w:rPr>
+          <w:rFonts w:ascii="Consolas" w:hAnsi="Consolas" w:cs="Consolas"/>
+          <w:sz w:val="20"/>
+          <w:szCs w:val="20"/>
+        </w:rPr>
+      </w:pPr>
+      <w:r>
+        <w:rPr>
+          <w:rFonts w:ascii="Consolas" w:hAnsi="Consolas" w:cs="Consolas"/>
+          <w:color w:val="008080"/>
+          <w:sz w:val="20"/>
+          <w:szCs w:val="20"/>
+        </w:rPr>
+        <w:t>&lt;</w:t>
+      </w:r>
+      <w:r>
+        <w:rPr>
+          <w:rFonts w:ascii="Consolas" w:hAnsi="Consolas" w:cs="Consolas"/>
+          <w:color w:val="3F7F7F"/>
+          <w:sz w:val="20"/>
+          <w:szCs w:val="20"/>
+        </w:rPr>
+        <w:t>form</w:t>
+      </w:r>
+      <w:r>
+        <w:rPr>
+          <w:rFonts w:ascii="Consolas" w:hAnsi="Consolas" w:cs="Consolas"/>
+          <w:sz w:val="20"/>
+          <w:szCs w:val="20"/>
+        </w:rPr>
+        <w:t xml:space="preserve"> </w:t>
+      </w:r>
+      <w:r>
+        <w:rPr>
+          <w:rFonts w:ascii="Consolas" w:hAnsi="Consolas" w:cs="Consolas"/>
+          <w:color w:val="7F007F"/>
+          <w:sz w:val="20"/>
+          <w:szCs w:val="20"/>
+        </w:rPr>
+        <w:t>action</w:t>
+      </w:r>
+      <w:r>
+        <w:rPr>
+          <w:rFonts w:ascii="Consolas" w:hAnsi="Consolas" w:cs="Consolas"/>
+          <w:color w:val="000000"/>
+          <w:sz w:val="20"/>
+          <w:szCs w:val="20"/>
+        </w:rPr>
+        <w:t>=</w:t>
+      </w:r>
+      <w:r>
+        <w:rPr>
+          <w:rFonts w:ascii="Consolas" w:hAnsi="Consolas" w:cs="Consolas"/>
+          <w:i/>
+          <w:iCs/>
+          <w:color w:val="2A00FF"/>
+          <w:sz w:val="20"/>
+          <w:szCs w:val="20"/>
+        </w:rPr>
+        <w:t>"${</w:t>
+      </w:r>
+      <w:proofErr w:type="spellStart"/>
+      <w:r>
+        <w:rPr>
+          <w:rFonts w:ascii="Consolas" w:hAnsi="Consolas" w:cs="Consolas"/>
+          <w:i/>
+          <w:iCs/>
+          <w:color w:val="2A00FF"/>
+          <w:sz w:val="20"/>
+          <w:szCs w:val="20"/>
+        </w:rPr>
+        <w:t>flowExecutionUrl</w:t>
+      </w:r>
+      <w:proofErr w:type="spellEnd"/>
+      <w:r>
+        <w:rPr>
+          <w:rFonts w:ascii="Consolas" w:hAnsi="Consolas" w:cs="Consolas"/>
+          <w:i/>
+          <w:iCs/>
+          <w:color w:val="2A00FF"/>
+          <w:sz w:val="20"/>
+          <w:szCs w:val="20"/>
+        </w:rPr>
+        <w:t>}"</w:t>
+      </w:r>
+      <w:r>
+        <w:rPr>
+          <w:rFonts w:ascii="Consolas" w:hAnsi="Consolas" w:cs="Consolas"/>
+          <w:sz w:val="20"/>
+          <w:szCs w:val="20"/>
+        </w:rPr>
+        <w:t xml:space="preserve"> </w:t>
+      </w:r>
+      <w:r>
+        <w:rPr>
+          <w:rFonts w:ascii="Consolas" w:hAnsi="Consolas" w:cs="Consolas"/>
+          <w:color w:val="7F007F"/>
+          <w:sz w:val="20"/>
+          <w:szCs w:val="20"/>
+        </w:rPr>
+        <w:t>method</w:t>
+      </w:r>
+      <w:r>
+        <w:rPr>
+          <w:rFonts w:ascii="Consolas" w:hAnsi="Consolas" w:cs="Consolas"/>
+          <w:color w:val="000000"/>
+          <w:sz w:val="20"/>
+          <w:szCs w:val="20"/>
+        </w:rPr>
+        <w:t>=</w:t>
+      </w:r>
+      <w:r>
+        <w:rPr>
+          <w:rFonts w:ascii="Consolas" w:hAnsi="Consolas" w:cs="Consolas"/>
+          <w:i/>
+          <w:iCs/>
+          <w:color w:val="2A00FF"/>
+          <w:sz w:val="20"/>
+          <w:szCs w:val="20"/>
+        </w:rPr>
+        <w:t>"post"</w:t>
+      </w:r>
+      <w:r>
+        <w:rPr>
+          <w:rFonts w:ascii="Consolas" w:hAnsi="Consolas" w:cs="Consolas"/>
+          <w:color w:val="008080"/>
+          <w:sz w:val="20"/>
+          <w:szCs w:val="20"/>
+        </w:rPr>
+        <w:t>&gt;</w:t>
+      </w:r>
+    </w:p>
+    <w:p>
+      <w:pPr>
+        <w:autoSpaceDE w:val="0"/>
+        <w:autoSpaceDN w:val="0"/>
+        <w:adjustRightInd w:val="0"/>
+        <w:spacing w:after="0" w:line="240" w:lineRule="auto"/>
+        <w:rPr>
+          <w:rFonts w:ascii="Consolas" w:hAnsi="Consolas" w:cs="Consolas"/>
+          <w:sz w:val="20"/>
+          <w:szCs w:val="20"/>
+        </w:rPr>
+      </w:pPr>
+      <w:r>
+        <w:rPr>
+          <w:rFonts w:ascii="Consolas" w:hAnsi="Consolas" w:cs="Consolas"/>
+          <w:color w:val="000000"/>
+          <w:sz w:val="20"/>
+          <w:szCs w:val="20"/>
+        </w:rPr>
+        <w:tab/>
+      </w:r>
+      <w:r>
+        <w:rPr>
+          <w:rFonts w:ascii="Consolas" w:hAnsi="Consolas" w:cs="Consolas"/>
+          <w:color w:val="008080"/>
+          <w:sz w:val="20"/>
+          <w:szCs w:val="20"/>
+        </w:rPr>
+        <w:t>&lt;</w:t>
+      </w:r>
+      <w:r>
+        <w:rPr>
+          <w:rFonts w:ascii="Consolas" w:hAnsi="Consolas" w:cs="Consolas"/>
+          <w:color w:val="3F7F7F"/>
+          <w:sz w:val="20"/>
+          <w:szCs w:val="20"/>
+        </w:rPr>
+        <w:t>button</w:t>
+      </w:r>
+      <w:r>
+        <w:rPr>
+          <w:rFonts w:ascii="Consolas" w:hAnsi="Consolas" w:cs="Consolas"/>
+          <w:sz w:val="20"/>
+          <w:szCs w:val="20"/>
+        </w:rPr>
+        <w:t xml:space="preserve"> </w:t>
+      </w:r>
+      <w:r>
+        <w:rPr>
+          <w:rFonts w:ascii="Consolas" w:hAnsi="Consolas" w:cs="Consolas"/>
+          <w:color w:val="7F007F"/>
+          <w:sz w:val="20"/>
+          <w:szCs w:val="20"/>
+        </w:rPr>
+        <w:t>class</w:t>
+      </w:r>
+      <w:r>
+        <w:rPr>
+          <w:rFonts w:ascii="Consolas" w:hAnsi="Consolas" w:cs="Consolas"/>
+          <w:color w:val="000000"/>
+          <w:sz w:val="20"/>
+          <w:szCs w:val="20"/>
+        </w:rPr>
+        <w:t>=</w:t>
+      </w:r>
+      <w:r>
+        <w:rPr>
+          <w:rFonts w:ascii="Consolas" w:hAnsi="Consolas" w:cs="Consolas"/>
+          <w:i/>
+          <w:iCs/>
+          <w:color w:val="2A00FF"/>
+          <w:sz w:val="20"/>
+          <w:szCs w:val="20"/>
+        </w:rPr>
+        <w:t>"</w:t>
+      </w:r>
+      <w:proofErr w:type="spellStart"/>
+      <w:r>
+        <w:rPr>
+          <w:rFonts w:ascii="Consolas" w:hAnsi="Consolas" w:cs="Consolas"/>
+          <w:i/>
+          <w:iCs/>
+          <w:color w:val="2A00FF"/>
+          <w:sz w:val="20"/>
+          <w:szCs w:val="20"/>
+        </w:rPr>
+        <w:t>btn</w:t>
+      </w:r>
+      <w:proofErr w:type="spellEnd"/>
+      <w:r>
+        <w:rPr>
+          <w:rFonts w:ascii="Consolas" w:hAnsi="Consolas" w:cs="Consolas"/>
+          <w:i/>
+          <w:iCs/>
+          <w:color w:val="2A00FF"/>
+          <w:sz w:val="20"/>
+          <w:szCs w:val="20"/>
+        </w:rPr>
+        <w:t xml:space="preserve"> </w:t>
+      </w:r>
+      <w:proofErr w:type="spellStart"/>
+      <w:r>
+        <w:rPr>
+          <w:rFonts w:ascii="Consolas" w:hAnsi="Consolas" w:cs="Consolas"/>
+          <w:i/>
+          <w:iCs/>
+          <w:color w:val="2A00FF"/>
+          <w:sz w:val="20"/>
+          <w:szCs w:val="20"/>
+        </w:rPr>
+        <w:t>btn</w:t>
+      </w:r>
+      <w:proofErr w:type="spellEnd"/>
+      <w:r>
+        <w:rPr>
+          <w:rFonts w:ascii="Consolas" w:hAnsi="Consolas" w:cs="Consolas"/>
+          <w:i/>
+          <w:iCs/>
+          <w:color w:val="2A00FF"/>
+          <w:sz w:val="20"/>
+          <w:szCs w:val="20"/>
+        </w:rPr>
+        <w:t>-primary"</w:t>
+      </w:r>
+      <w:r>
+        <w:rPr>
+          <w:rFonts w:ascii="Consolas" w:hAnsi="Consolas" w:cs="Consolas"/>
+          <w:color w:val="008080"/>
+          <w:sz w:val="20"/>
+          <w:szCs w:val="20"/>
+        </w:rPr>
+        <w:t>&gt;</w:t>
+      </w:r>
+      <w:r>
+        <w:rPr>
+          <w:rFonts w:ascii="Consolas" w:hAnsi="Consolas" w:cs="Consolas"/>
+          <w:color w:val="000000"/>
+          <w:sz w:val="20"/>
+          <w:szCs w:val="20"/>
+        </w:rPr>
+        <w:t>Next in Flow</w:t>
+      </w:r>
+      <w:r>
+        <w:rPr>
+          <w:rFonts w:ascii="Consolas" w:hAnsi="Consolas" w:cs="Consolas"/>
+          <w:color w:val="008080"/>
+          <w:sz w:val="20"/>
+          <w:szCs w:val="20"/>
+        </w:rPr>
+        <w:t>&lt;/</w:t>
+      </w:r>
+      <w:r>
+        <w:rPr>
+          <w:rFonts w:ascii="Consolas" w:hAnsi="Consolas" w:cs="Consolas"/>
+          <w:color w:val="3F7F7F"/>
+          <w:sz w:val="20"/>
+          <w:szCs w:val="20"/>
+        </w:rPr>
+        <w:t>button</w:t>
+      </w:r>
+      <w:r>
+        <w:rPr>
+          <w:rFonts w:ascii="Consolas" w:hAnsi="Consolas" w:cs="Consolas"/>
+          <w:color w:val="008080"/>
+          <w:sz w:val="20"/>
+          <w:szCs w:val="20"/>
+        </w:rPr>
+        <w:t>&gt;</w:t>
+      </w:r>
+    </w:p>
+    <w:p>
+      <w:pPr>
+        <w:autoSpaceDE w:val="0"/>
+        <w:autoSpaceDN w:val="0"/>
+        <w:adjustRightInd w:val="0"/>
+        <w:spacing w:after="0" w:line="240" w:lineRule="auto"/>
+        <w:rPr>
+          <w:rFonts w:ascii="Consolas" w:hAnsi="Consolas" w:cs="Consolas"/>
+          <w:sz w:val="20"/>
+          <w:szCs w:val="20"/>
+        </w:rPr>
+      </w:pPr>
+      <w:r>
+        <w:rPr>
+          <w:rFonts w:ascii="Consolas" w:hAnsi="Consolas" w:cs="Consolas"/>
+          <w:color w:val="000000"/>
+          <w:sz w:val="20"/>
+          <w:szCs w:val="20"/>
+        </w:rPr>
+        <w:tab/>
+      </w:r>
+      <w:r>
+        <w:rPr>
+          <w:rFonts w:ascii="Consolas" w:hAnsi="Consolas" w:cs="Consolas"/>
+          <w:color w:val="008080"/>
+          <w:sz w:val="20"/>
+          <w:szCs w:val="20"/>
+        </w:rPr>
+        <w:t>&lt;</w:t>
+      </w:r>
+      <w:r>
+        <w:rPr>
+          <w:rFonts w:ascii="Consolas" w:hAnsi="Consolas" w:cs="Consolas"/>
+          <w:color w:val="3F7F7F"/>
+          <w:sz w:val="20"/>
+          <w:szCs w:val="20"/>
+        </w:rPr>
+        <w:t>input</w:t>
+      </w:r>
+      <w:r>
+        <w:rPr>
+          <w:rFonts w:ascii="Consolas" w:hAnsi="Consolas" w:cs="Consolas"/>
+          <w:sz w:val="20"/>
+          <w:szCs w:val="20"/>
+        </w:rPr>
+        <w:t xml:space="preserve"> </w:t>
+      </w:r>
+      <w:r>
+        <w:rPr>
+          <w:rFonts w:ascii="Consolas" w:hAnsi="Consolas" w:cs="Consolas"/>
+          <w:color w:val="7F007F"/>
+          <w:sz w:val="20"/>
+          <w:szCs w:val="20"/>
+        </w:rPr>
+        <w:t>type</w:t>
+      </w:r>
+      <w:r>
+        <w:rPr>
+          <w:rFonts w:ascii="Consolas" w:hAnsi="Consolas" w:cs="Consolas"/>
+          <w:color w:val="000000"/>
+          <w:sz w:val="20"/>
+          <w:szCs w:val="20"/>
+        </w:rPr>
+        <w:t>=</w:t>
+      </w:r>
+      <w:r>
+        <w:rPr>
+          <w:rFonts w:ascii="Consolas" w:hAnsi="Consolas" w:cs="Consolas"/>
+          <w:i/>
+          <w:iCs/>
+          <w:color w:val="2A00FF"/>
+          <w:sz w:val="20"/>
+          <w:szCs w:val="20"/>
+        </w:rPr>
+        <w:t>"hidden"</w:t>
+      </w:r>
+      <w:r>
+        <w:rPr>
+          <w:rFonts w:ascii="Consolas" w:hAnsi="Consolas" w:cs="Consolas"/>
+          <w:sz w:val="20"/>
+          <w:szCs w:val="20"/>
+        </w:rPr>
+        <w:t xml:space="preserve"> </w:t>
+      </w:r>
+      <w:r>
+        <w:rPr>
+          <w:rFonts w:ascii="Consolas" w:hAnsi="Consolas" w:cs="Consolas"/>
+          <w:color w:val="7F007F"/>
+          <w:sz w:val="20"/>
+          <w:szCs w:val="20"/>
+        </w:rPr>
+        <w:t>name</w:t>
+      </w:r>
+      <w:r>
+        <w:rPr>
+          <w:rFonts w:ascii="Consolas" w:hAnsi="Consolas" w:cs="Consolas"/>
+          <w:color w:val="000000"/>
+          <w:sz w:val="20"/>
+          <w:szCs w:val="20"/>
+        </w:rPr>
+        <w:t>=</w:t>
+      </w:r>
+      <w:r>
+        <w:rPr>
+          <w:rFonts w:ascii="Consolas" w:hAnsi="Consolas" w:cs="Consolas"/>
+          <w:i/>
+          <w:iCs/>
+          <w:color w:val="2A00FF"/>
+          <w:sz w:val="20"/>
+          <w:szCs w:val="20"/>
+        </w:rPr>
+        <w:t>"_</w:t>
+      </w:r>
+      <w:proofErr w:type="spellStart"/>
+      <w:r>
+        <w:rPr>
+          <w:rFonts w:ascii="Consolas" w:hAnsi="Consolas" w:cs="Consolas"/>
+          <w:i/>
+          <w:iCs/>
+          <w:color w:val="2A00FF"/>
+          <w:sz w:val="20"/>
+          <w:szCs w:val="20"/>
+        </w:rPr>
+        <w:t>flowExecutionKey</w:t>
+      </w:r>
+      <w:proofErr w:type="spellEnd"/>
+      <w:r>
+        <w:rPr>
+          <w:rFonts w:ascii="Consolas" w:hAnsi="Consolas" w:cs="Consolas"/>
+          <w:i/>
+          <w:iCs/>
+          <w:color w:val="2A00FF"/>
+          <w:sz w:val="20"/>
+          <w:szCs w:val="20"/>
+        </w:rPr>
+        <w:t>"</w:t>
+      </w:r>
+      <w:r>
+        <w:rPr>
+          <w:rFonts w:ascii="Consolas" w:hAnsi="Consolas" w:cs="Consolas"/>
+          <w:sz w:val="20"/>
+          <w:szCs w:val="20"/>
+        </w:rPr>
+        <w:t xml:space="preserve"> </w:t>
+      </w:r>
+      <w:r>
+        <w:rPr>
+          <w:rFonts w:ascii="Consolas" w:hAnsi="Consolas" w:cs="Consolas"/>
+          <w:color w:val="7F007F"/>
+          <w:sz w:val="20"/>
+          <w:szCs w:val="20"/>
+        </w:rPr>
+        <w:t>value</w:t>
+      </w:r>
+      <w:r>
+        <w:rPr>
+          <w:rFonts w:ascii="Consolas" w:hAnsi="Consolas" w:cs="Consolas"/>
+          <w:color w:val="000000"/>
+          <w:sz w:val="20"/>
+          <w:szCs w:val="20"/>
+        </w:rPr>
+        <w:t>=</w:t>
+      </w:r>
+      <w:r>
+        <w:rPr>
+          <w:rFonts w:ascii="Consolas" w:hAnsi="Consolas" w:cs="Consolas"/>
+          <w:i/>
+          <w:iCs/>
+          <w:color w:val="2A00FF"/>
+          <w:sz w:val="20"/>
+          <w:szCs w:val="20"/>
+        </w:rPr>
+        <w:t>"${</w:t>
+      </w:r>
+      <w:proofErr w:type="spellStart"/>
+      <w:r>
+        <w:rPr>
+          <w:rFonts w:ascii="Consolas" w:hAnsi="Consolas" w:cs="Consolas"/>
+          <w:i/>
+          <w:iCs/>
+          <w:color w:val="2A00FF"/>
+          <w:sz w:val="20"/>
+          <w:szCs w:val="20"/>
+        </w:rPr>
+        <w:t>flowExecutionKey</w:t>
+      </w:r>
+      <w:proofErr w:type="spellEnd"/>
+      <w:r>
+        <w:rPr>
+          <w:rFonts w:ascii="Consolas" w:hAnsi="Consolas" w:cs="Consolas"/>
+          <w:i/>
+          <w:iCs/>
+          <w:color w:val="2A00FF"/>
+          <w:sz w:val="20"/>
+          <w:szCs w:val="20"/>
+        </w:rPr>
+        <w:t>}"</w:t>
+      </w:r>
+      <w:r>
+        <w:rPr>
+          <w:rFonts w:ascii="Consolas" w:hAnsi="Consolas" w:cs="Consolas"/>
+          <w:color w:val="008080"/>
+          <w:sz w:val="20"/>
+          <w:szCs w:val="20"/>
+        </w:rPr>
+        <w:t>/&gt;</w:t>
+      </w:r>
+    </w:p>
+    <w:p>
+      <w:pPr>
+        <w:autoSpaceDE w:val="0"/>
+        <w:autoSpaceDN w:val="0"/>
+        <w:adjustRightInd w:val="0"/>
+        <w:spacing w:after="0" w:line="240" w:lineRule="auto"/>
+        <w:rPr>
+          <w:rFonts w:ascii="Consolas" w:hAnsi="Consolas" w:cs="Consolas"/>
+          <w:sz w:val="20"/>
+          <w:szCs w:val="20"/>
+        </w:rPr>
+      </w:pPr>
+      <w:r>
+        <w:rPr>
+          <w:rFonts w:ascii="Consolas" w:hAnsi="Consolas" w:cs="Consolas"/>
+          <w:color w:val="000000"/>
+          <w:sz w:val="20"/>
+          <w:szCs w:val="20"/>
+        </w:rPr>
+        <w:tab/>
+      </w:r>
+      <w:r>
+        <w:rPr>
+          <w:rFonts w:ascii="Consolas" w:hAnsi="Consolas" w:cs="Consolas"/>
+          <w:color w:val="008080"/>
+          <w:sz w:val="20"/>
+          <w:szCs w:val="20"/>
+        </w:rPr>
+        <w:t>&lt;</w:t>
+      </w:r>
+      <w:r>
+        <w:rPr>
+          <w:rFonts w:ascii="Consolas" w:hAnsi="Consolas" w:cs="Consolas"/>
+          <w:color w:val="3F7F7F"/>
+          <w:sz w:val="20"/>
+          <w:szCs w:val="20"/>
+        </w:rPr>
+        <w:t>input</w:t>
+      </w:r>
+      <w:r>
+        <w:rPr>
+          <w:rFonts w:ascii="Consolas" w:hAnsi="Consolas" w:cs="Consolas"/>
+          <w:sz w:val="20"/>
+          <w:szCs w:val="20"/>
+        </w:rPr>
+        <w:t xml:space="preserve"> </w:t>
+      </w:r>
+      <w:r>
+        <w:rPr>
+          <w:rFonts w:ascii="Consolas" w:hAnsi="Consolas" w:cs="Consolas"/>
+          <w:color w:val="7F007F"/>
+          <w:sz w:val="20"/>
+          <w:szCs w:val="20"/>
+        </w:rPr>
+        <w:t>type</w:t>
+      </w:r>
+      <w:r>
+        <w:rPr>
+          <w:rFonts w:ascii="Consolas" w:hAnsi="Consolas" w:cs="Consolas"/>
+          <w:color w:val="000000"/>
+          <w:sz w:val="20"/>
+          <w:szCs w:val="20"/>
+        </w:rPr>
+        <w:t>=</w:t>
+      </w:r>
+      <w:r>
+        <w:rPr>
+          <w:rFonts w:ascii="Consolas" w:hAnsi="Consolas" w:cs="Consolas"/>
+          <w:i/>
+          <w:iCs/>
+          <w:color w:val="2A00FF"/>
+          <w:sz w:val="20"/>
+          <w:szCs w:val="20"/>
+        </w:rPr>
+        <w:t>"hidden"</w:t>
+      </w:r>
+      <w:r>
+        <w:rPr>
+          <w:rFonts w:ascii="Consolas" w:hAnsi="Consolas" w:cs="Consolas"/>
+          <w:sz w:val="20"/>
+          <w:szCs w:val="20"/>
+        </w:rPr>
+        <w:t xml:space="preserve"> </w:t>
+      </w:r>
+      <w:r>
+        <w:rPr>
+          <w:rFonts w:ascii="Consolas" w:hAnsi="Consolas" w:cs="Consolas"/>
+          <w:color w:val="7F007F"/>
+          <w:sz w:val="20"/>
+          <w:szCs w:val="20"/>
+        </w:rPr>
+        <w:t>name</w:t>
+      </w:r>
+      <w:r>
+        <w:rPr>
+          <w:rFonts w:ascii="Consolas" w:hAnsi="Consolas" w:cs="Consolas"/>
+          <w:color w:val="000000"/>
+          <w:sz w:val="20"/>
+          <w:szCs w:val="20"/>
+        </w:rPr>
+        <w:t>=</w:t>
+      </w:r>
+      <w:r>
+        <w:rPr>
+          <w:rFonts w:ascii="Consolas" w:hAnsi="Consolas" w:cs="Consolas"/>
+          <w:i/>
+          <w:iCs/>
+          <w:color w:val="2A00FF"/>
+          <w:sz w:val="20"/>
+          <w:szCs w:val="20"/>
+        </w:rPr>
+        <w:t>"_</w:t>
+      </w:r>
+      <w:proofErr w:type="spellStart"/>
+      <w:r>
+        <w:rPr>
+          <w:rFonts w:ascii="Consolas" w:hAnsi="Consolas" w:cs="Consolas"/>
+          <w:i/>
+          <w:iCs/>
+          <w:color w:val="2A00FF"/>
+          <w:sz w:val="20"/>
+          <w:szCs w:val="20"/>
+        </w:rPr>
+        <w:t>eventId</w:t>
+      </w:r>
+      <w:proofErr w:type="spellEnd"/>
+      <w:r>
+        <w:rPr>
+          <w:rFonts w:ascii="Consolas" w:hAnsi="Consolas" w:cs="Consolas"/>
+          <w:i/>
+          <w:iCs/>
+          <w:color w:val="2A00FF"/>
+          <w:sz w:val="20"/>
+          <w:szCs w:val="20"/>
+        </w:rPr>
+        <w:t>"</w:t>
+      </w:r>
+      <w:r>
+        <w:rPr>
+          <w:rFonts w:ascii="Consolas" w:hAnsi="Consolas" w:cs="Consolas"/>
+          <w:sz w:val="20"/>
+          <w:szCs w:val="20"/>
+        </w:rPr>
+        <w:t xml:space="preserve"> </w:t>
+      </w:r>
+      <w:r>
+        <w:rPr>
+          <w:rFonts w:ascii="Consolas" w:hAnsi="Consolas" w:cs="Consolas"/>
+          <w:color w:val="7F007F"/>
+          <w:sz w:val="20"/>
+          <w:szCs w:val="20"/>
+        </w:rPr>
+        <w:t>value</w:t>
+      </w:r>
+      <w:r>
+        <w:rPr>
+          <w:rFonts w:ascii="Consolas" w:hAnsi="Consolas" w:cs="Consolas"/>
+          <w:color w:val="000000"/>
+          <w:sz w:val="20"/>
+          <w:szCs w:val="20"/>
+        </w:rPr>
+        <w:t>=</w:t>
+      </w:r>
+      <w:r>
+        <w:rPr>
+          <w:rFonts w:ascii="Consolas" w:hAnsi="Consolas" w:cs="Consolas"/>
+          <w:i/>
+          <w:iCs/>
+          <w:color w:val="2A00FF"/>
+          <w:sz w:val="20"/>
+          <w:szCs w:val="20"/>
+        </w:rPr>
+        <w:t>"</w:t>
+      </w:r>
+      <w:proofErr w:type="spellStart"/>
+      <w:r>
+        <w:rPr>
+          <w:rFonts w:ascii="Consolas" w:hAnsi="Consolas" w:cs="Consolas"/>
+          <w:i/>
+          <w:iCs/>
+          <w:color w:val="2A00FF"/>
+          <w:sz w:val="20"/>
+          <w:szCs w:val="20"/>
+        </w:rPr>
+        <w:t>nextScreen</w:t>
+      </w:r>
+      <w:proofErr w:type="spellEnd"/>
+      <w:r>
+        <w:rPr>
+          <w:rFonts w:ascii="Consolas" w:hAnsi="Consolas" w:cs="Consolas"/>
+          <w:i/>
+          <w:iCs/>
+          <w:color w:val="2A00FF"/>
+          <w:sz w:val="20"/>
+          <w:szCs w:val="20"/>
+        </w:rPr>
+        <w:t>"</w:t>
+      </w:r>
+      <w:r>
+        <w:rPr>
+          <w:rFonts w:ascii="Consolas" w:hAnsi="Consolas" w:cs="Consolas"/>
+          <w:color w:val="008080"/>
+          <w:sz w:val="20"/>
+          <w:szCs w:val="20"/>
+        </w:rPr>
+        <w:t>&gt;</w:t>
+      </w:r>
+      <w:r>
+        <w:rPr>
+          <w:rFonts w:ascii="Consolas" w:hAnsi="Consolas" w:cs="Consolas"/>
+          <w:color w:val="000000"/>
+          <w:sz w:val="20"/>
+          <w:szCs w:val="20"/>
+        </w:rPr>
+        <w:tab/>
+      </w:r>
+    </w:p>
+    <w:p>
+      <w:pPr>
+        <w:autoSpaceDE w:val="0"/>
+        <w:autoSpaceDN w:val="0"/>
+        <w:adjustRightInd w:val="0"/>
+        <w:spacing w:after="0" w:line="240" w:lineRule="auto"/>
+        <w:rPr>
+          <w:rFonts w:ascii="Consolas" w:hAnsi="Consolas" w:cs="Consolas"/>
+          <w:sz w:val="20"/>
+          <w:szCs w:val="20"/>
+        </w:rPr>
+      </w:pPr>
+      <w:r>
+        <w:rPr>
+          <w:rFonts w:ascii="Consolas" w:hAnsi="Consolas" w:cs="Consolas"/>
+          <w:color w:val="008080"/>
+          <w:sz w:val="20"/>
+          <w:szCs w:val="20"/>
+        </w:rPr>
+        <w:t>&lt;/</w:t>
+      </w:r>
+      <w:r>
+        <w:rPr>
+          <w:rFonts w:ascii="Consolas" w:hAnsi="Consolas" w:cs="Consolas"/>
+          <w:color w:val="3F7F7F"/>
+          <w:sz w:val="20"/>
+          <w:szCs w:val="20"/>
+        </w:rPr>
+        <w:t>form</w:t>
+      </w:r>
+      <w:r>
+        <w:rPr>
+          <w:rFonts w:ascii="Consolas" w:hAnsi="Consolas" w:cs="Consolas"/>
+          <w:color w:val="008080"/>
+          <w:sz w:val="20"/>
+          <w:szCs w:val="20"/>
+        </w:rPr>
+        <w:t>&gt;</w:t>
+      </w:r>
+    </w:p>
+    <w:p>
+      <w:pPr>
+        <w:autoSpaceDE w:val="0"/>
+        <w:autoSpaceDN w:val="0"/>
+        <w:adjustRightInd w:val="0"/>
+        <w:spacing w:after="0" w:line="240" w:lineRule="auto"/>
+        <w:rPr>
+          <w:rFonts w:ascii="Consolas" w:hAnsi="Consolas" w:cs="Consolas"/>
+          <w:sz w:val="20"/>
+          <w:szCs w:val="20"/>
+        </w:rPr>
+      </w:pPr>
+    </w:p>
+    <w:p>
+      <w:pPr>
+        <w:autoSpaceDE w:val="0"/>
+        <w:autoSpaceDN w:val="0"/>
+        <w:adjustRightInd w:val="0"/>
+        <w:spacing w:after="0" w:line="240" w:lineRule="auto"/>
+        <w:rPr>
+          <w:rFonts w:ascii="Consolas" w:hAnsi="Consolas" w:cs="Consolas"/>
+          <w:sz w:val="20"/>
+          <w:szCs w:val="20"/>
+        </w:rPr>
+      </w:pPr>
+      <w:r>
+        <w:rPr>
+          <w:rFonts w:ascii="Consolas" w:hAnsi="Consolas" w:cs="Consolas"/>
+          <w:color w:val="008080"/>
+          <w:sz w:val="20"/>
+          <w:szCs w:val="20"/>
+        </w:rPr>
+        <w:t>&lt;</w:t>
+      </w:r>
+      <w:r>
+        <w:rPr>
+          <w:rFonts w:ascii="Consolas" w:hAnsi="Consolas" w:cs="Consolas"/>
+          <w:color w:val="3F7F7F"/>
+          <w:sz w:val="20"/>
+          <w:szCs w:val="20"/>
+        </w:rPr>
+        <w:t>form</w:t>
+      </w:r>
+      <w:r>
+        <w:rPr>
+          <w:rFonts w:ascii="Consolas" w:hAnsi="Consolas" w:cs="Consolas"/>
+          <w:sz w:val="20"/>
+          <w:szCs w:val="20"/>
+        </w:rPr>
+        <w:t xml:space="preserve"> </w:t>
+      </w:r>
+      <w:r>
+        <w:rPr>
+          <w:rFonts w:ascii="Consolas" w:hAnsi="Consolas" w:cs="Consolas"/>
+          <w:color w:val="7F007F"/>
+          <w:sz w:val="20"/>
+          <w:szCs w:val="20"/>
+        </w:rPr>
+        <w:t>action</w:t>
+      </w:r>
+      <w:r>
+        <w:rPr>
+          <w:rFonts w:ascii="Consolas" w:hAnsi="Consolas" w:cs="Consolas"/>
+          <w:color w:val="000000"/>
+          <w:sz w:val="20"/>
+          <w:szCs w:val="20"/>
+        </w:rPr>
+        <w:t>=</w:t>
+      </w:r>
+      <w:r>
+        <w:rPr>
+          <w:rFonts w:ascii="Consolas" w:hAnsi="Consolas" w:cs="Consolas"/>
+          <w:i/>
+          <w:iCs/>
+          <w:color w:val="2A00FF"/>
+          <w:sz w:val="20"/>
+          <w:szCs w:val="20"/>
+        </w:rPr>
+        <w:t>"</w:t>
+      </w:r>
+      <w:r>
+        <w:rPr>
+          <w:rFonts w:ascii="Consolas" w:hAnsi="Consolas" w:cs="Consolas"/>
+          <w:color w:val="000000"/>
+          <w:sz w:val="20"/>
+          <w:szCs w:val="20"/>
+        </w:rPr>
+        <w:t>${</w:t>
+      </w:r>
+      <w:proofErr w:type="spellStart"/>
+      <w:r>
+        <w:rPr>
+          <w:rFonts w:ascii="Consolas" w:hAnsi="Consolas" w:cs="Consolas"/>
+          <w:color w:val="000000"/>
+          <w:sz w:val="20"/>
+          <w:szCs w:val="20"/>
+        </w:rPr>
+        <w:t>flowExecutionUrl</w:t>
+      </w:r>
+      <w:proofErr w:type="spellEnd"/>
+      <w:r>
+        <w:rPr>
+          <w:rFonts w:ascii="Consolas" w:hAnsi="Consolas" w:cs="Consolas"/>
+          <w:color w:val="000000"/>
+          <w:sz w:val="20"/>
+          <w:szCs w:val="20"/>
+        </w:rPr>
+        <w:t>}</w:t>
+      </w:r>
+      <w:r>
+        <w:rPr>
+          <w:rFonts w:ascii="Consolas" w:hAnsi="Consolas" w:cs="Consolas"/>
+          <w:i/>
+          <w:iCs/>
+          <w:color w:val="2A00FF"/>
+          <w:sz w:val="20"/>
+          <w:szCs w:val="20"/>
+        </w:rPr>
+        <w:t>"</w:t>
+      </w:r>
+      <w:r>
+        <w:rPr>
+          <w:rFonts w:ascii="Consolas" w:hAnsi="Consolas" w:cs="Consolas"/>
+          <w:sz w:val="20"/>
+          <w:szCs w:val="20"/>
+        </w:rPr>
+        <w:t xml:space="preserve"> </w:t>
+      </w:r>
+      <w:r>
+        <w:rPr>
+          <w:rFonts w:ascii="Consolas" w:hAnsi="Consolas" w:cs="Consolas"/>
+          <w:color w:val="7F007F"/>
+          <w:sz w:val="20"/>
+          <w:szCs w:val="20"/>
+        </w:rPr>
+        <w:t>method</w:t>
+      </w:r>
+      <w:r>
+        <w:rPr>
+          <w:rFonts w:ascii="Consolas" w:hAnsi="Consolas" w:cs="Consolas"/>
+          <w:color w:val="000000"/>
+          <w:sz w:val="20"/>
+          <w:szCs w:val="20"/>
+        </w:rPr>
+        <w:t>=</w:t>
+      </w:r>
+      <w:r>
+        <w:rPr>
+          <w:rFonts w:ascii="Consolas" w:hAnsi="Consolas" w:cs="Consolas"/>
+          <w:i/>
+          <w:iCs/>
+          <w:color w:val="2A00FF"/>
+          <w:sz w:val="20"/>
+          <w:szCs w:val="20"/>
+        </w:rPr>
+        <w:t>"post"</w:t>
+      </w:r>
+      <w:r>
+        <w:rPr>
+          <w:rFonts w:ascii="Consolas" w:hAnsi="Consolas" w:cs="Consolas"/>
+          <w:color w:val="008080"/>
+          <w:sz w:val="20"/>
+          <w:szCs w:val="20"/>
+        </w:rPr>
+        <w:t>&gt;</w:t>
+      </w:r>
+    </w:p>
+    <w:p>
+      <w:pPr>
+        <w:autoSpaceDE w:val="0"/>
+        <w:autoSpaceDN w:val="0"/>
+        <w:adjustRightInd w:val="0"/>
+        <w:spacing w:after="0" w:line="240" w:lineRule="auto"/>
+        <w:rPr>
+          <w:rFonts w:ascii="Consolas" w:hAnsi="Consolas" w:cs="Consolas"/>
+          <w:sz w:val="20"/>
+          <w:szCs w:val="20"/>
+        </w:rPr>
+      </w:pPr>
+      <w:r>
+        <w:rPr>
+          <w:rFonts w:ascii="Consolas" w:hAnsi="Consolas" w:cs="Consolas"/>
+          <w:color w:val="000000"/>
+          <w:sz w:val="20"/>
+          <w:szCs w:val="20"/>
+        </w:rPr>
+        <w:tab/>
+      </w:r>
+      <w:r>
+        <w:rPr>
+          <w:rFonts w:ascii="Consolas" w:hAnsi="Consolas" w:cs="Consolas"/>
+          <w:color w:val="008080"/>
+          <w:sz w:val="20"/>
+          <w:szCs w:val="20"/>
+        </w:rPr>
+        <w:t>&lt;</w:t>
+      </w:r>
+      <w:r>
+        <w:rPr>
+          <w:rFonts w:ascii="Consolas" w:hAnsi="Consolas" w:cs="Consolas"/>
+          <w:color w:val="3F7F7F"/>
+          <w:sz w:val="20"/>
+          <w:szCs w:val="20"/>
+        </w:rPr>
+        <w:t>button</w:t>
+      </w:r>
+      <w:r>
+        <w:rPr>
+          <w:rFonts w:ascii="Consolas" w:hAnsi="Consolas" w:cs="Consolas"/>
+          <w:sz w:val="20"/>
+          <w:szCs w:val="20"/>
+        </w:rPr>
+        <w:t xml:space="preserve"> </w:t>
+      </w:r>
+      <w:r>
+        <w:rPr>
+          <w:rFonts w:ascii="Consolas" w:hAnsi="Consolas" w:cs="Consolas"/>
+          <w:color w:val="7F007F"/>
+          <w:sz w:val="20"/>
+          <w:szCs w:val="20"/>
+        </w:rPr>
+        <w:t>class</w:t>
+      </w:r>
+      <w:r>
+        <w:rPr>
+          <w:rFonts w:ascii="Consolas" w:hAnsi="Consolas" w:cs="Consolas"/>
+          <w:color w:val="000000"/>
+          <w:sz w:val="20"/>
+          <w:szCs w:val="20"/>
+        </w:rPr>
+        <w:t>=</w:t>
+      </w:r>
+      <w:r>
+        <w:rPr>
+          <w:rFonts w:ascii="Consolas" w:hAnsi="Consolas" w:cs="Consolas"/>
+          <w:i/>
+          <w:iCs/>
+          <w:color w:val="2A00FF"/>
+          <w:sz w:val="20"/>
+          <w:szCs w:val="20"/>
+        </w:rPr>
+        <w:t>"</w:t>
+      </w:r>
+      <w:proofErr w:type="spellStart"/>
+      <w:r>
+        <w:rPr>
+          <w:rFonts w:ascii="Consolas" w:hAnsi="Consolas" w:cs="Consolas"/>
+          <w:i/>
+          <w:iCs/>
+          <w:color w:val="2A00FF"/>
+          <w:sz w:val="20"/>
+          <w:szCs w:val="20"/>
+        </w:rPr>
+        <w:t>btn</w:t>
+      </w:r>
+      <w:proofErr w:type="spellEnd"/>
+      <w:r>
+        <w:rPr>
+          <w:rFonts w:ascii="Consolas" w:hAnsi="Consolas" w:cs="Consolas"/>
+          <w:i/>
+          <w:iCs/>
+          <w:color w:val="2A00FF"/>
+          <w:sz w:val="20"/>
+          <w:szCs w:val="20"/>
+        </w:rPr>
+        <w:t xml:space="preserve"> </w:t>
+      </w:r>
+      <w:proofErr w:type="spellStart"/>
+      <w:r>
+        <w:rPr>
+          <w:rFonts w:ascii="Consolas" w:hAnsi="Consolas" w:cs="Consolas"/>
+          <w:i/>
+          <w:iCs/>
+          <w:color w:val="2A00FF"/>
+          <w:sz w:val="20"/>
+          <w:szCs w:val="20"/>
+        </w:rPr>
+        <w:t>btn</w:t>
+      </w:r>
+      <w:proofErr w:type="spellEnd"/>
+      <w:r>
+        <w:rPr>
+          <w:rFonts w:ascii="Consolas" w:hAnsi="Consolas" w:cs="Consolas"/>
+          <w:i/>
+          <w:iCs/>
+          <w:color w:val="2A00FF"/>
+          <w:sz w:val="20"/>
+          <w:szCs w:val="20"/>
+        </w:rPr>
+        <w:t>-primary"</w:t>
+      </w:r>
+      <w:r>
+        <w:rPr>
+          <w:rFonts w:ascii="Consolas" w:hAnsi="Consolas" w:cs="Consolas"/>
+          <w:color w:val="008080"/>
+          <w:sz w:val="20"/>
+          <w:szCs w:val="20"/>
+        </w:rPr>
+        <w:t>&gt;</w:t>
+      </w:r>
+      <w:r>
+        <w:rPr>
+          <w:rFonts w:ascii="Consolas" w:hAnsi="Consolas" w:cs="Consolas"/>
+          <w:color w:val="000000"/>
+          <w:sz w:val="20"/>
+          <w:szCs w:val="20"/>
+        </w:rPr>
+        <w:t>MVC</w:t>
+      </w:r>
+      <w:r>
+        <w:rPr>
+          <w:rFonts w:ascii="Consolas" w:hAnsi="Consolas" w:cs="Consolas"/>
+          <w:color w:val="008080"/>
+          <w:sz w:val="20"/>
+          <w:szCs w:val="20"/>
+        </w:rPr>
+        <w:t>&lt;/</w:t>
+      </w:r>
+      <w:r>
+        <w:rPr>
+          <w:rFonts w:ascii="Consolas" w:hAnsi="Consolas" w:cs="Consolas"/>
+          <w:color w:val="3F7F7F"/>
+          <w:sz w:val="20"/>
+          <w:szCs w:val="20"/>
+        </w:rPr>
+        <w:t>button</w:t>
+      </w:r>
+      <w:r>
+        <w:rPr>
+          <w:rFonts w:ascii="Consolas" w:hAnsi="Consolas" w:cs="Consolas"/>
+          <w:color w:val="008080"/>
+          <w:sz w:val="20"/>
+          <w:szCs w:val="20"/>
+        </w:rPr>
+        <w:t>&gt;</w:t>
+      </w:r>
+    </w:p>
+    <w:p>
+      <w:pPr>
+        <w:autoSpaceDE w:val="0"/>
+        <w:autoSpaceDN w:val="0"/>
+        <w:adjustRightInd w:val="0"/>
+        <w:spacing w:after="0" w:line="240" w:lineRule="auto"/>
+        <w:rPr>
+          <w:rFonts w:ascii="Consolas" w:hAnsi="Consolas" w:cs="Consolas"/>
+          <w:sz w:val="20"/>
+          <w:szCs w:val="20"/>
+        </w:rPr>
+      </w:pPr>
+      <w:r>
+        <w:rPr>
+          <w:rFonts w:ascii="Consolas" w:hAnsi="Consolas" w:cs="Consolas"/>
+          <w:color w:val="000000"/>
+          <w:sz w:val="20"/>
+          <w:szCs w:val="20"/>
+        </w:rPr>
+        <w:tab/>
+      </w:r>
+      <w:r>
+        <w:rPr>
+          <w:rFonts w:ascii="Consolas" w:hAnsi="Consolas" w:cs="Consolas"/>
+          <w:color w:val="008080"/>
+          <w:sz w:val="20"/>
+          <w:szCs w:val="20"/>
+        </w:rPr>
+        <w:t>&lt;</w:t>
+      </w:r>
+      <w:r>
+        <w:rPr>
+          <w:rFonts w:ascii="Consolas" w:hAnsi="Consolas" w:cs="Consolas"/>
+          <w:color w:val="3F7F7F"/>
+          <w:sz w:val="20"/>
+          <w:szCs w:val="20"/>
+        </w:rPr>
+        <w:t>input</w:t>
+      </w:r>
+      <w:r>
+        <w:rPr>
+          <w:rFonts w:ascii="Consolas" w:hAnsi="Consolas" w:cs="Consolas"/>
+          <w:sz w:val="20"/>
+          <w:szCs w:val="20"/>
+        </w:rPr>
+        <w:t xml:space="preserve"> </w:t>
+      </w:r>
+      <w:r>
+        <w:rPr>
+          <w:rFonts w:ascii="Consolas" w:hAnsi="Consolas" w:cs="Consolas"/>
+          <w:color w:val="7F007F"/>
+          <w:sz w:val="20"/>
+          <w:szCs w:val="20"/>
+        </w:rPr>
+        <w:t>type</w:t>
+      </w:r>
+      <w:r>
+        <w:rPr>
+          <w:rFonts w:ascii="Consolas" w:hAnsi="Consolas" w:cs="Consolas"/>
+          <w:color w:val="000000"/>
+          <w:sz w:val="20"/>
+          <w:szCs w:val="20"/>
+        </w:rPr>
+        <w:t>=</w:t>
+      </w:r>
+      <w:r>
+        <w:rPr>
+          <w:rFonts w:ascii="Consolas" w:hAnsi="Consolas" w:cs="Consolas"/>
+          <w:i/>
+          <w:iCs/>
+          <w:color w:val="2A00FF"/>
+          <w:sz w:val="20"/>
+          <w:szCs w:val="20"/>
+        </w:rPr>
+        <w:t>"hidden"</w:t>
+      </w:r>
+      <w:r>
+        <w:rPr>
+          <w:rFonts w:ascii="Consolas" w:hAnsi="Consolas" w:cs="Consolas"/>
+          <w:sz w:val="20"/>
+          <w:szCs w:val="20"/>
+        </w:rPr>
+        <w:t xml:space="preserve"> </w:t>
+      </w:r>
+      <w:r>
+        <w:rPr>
+          <w:rFonts w:ascii="Consolas" w:hAnsi="Consolas" w:cs="Consolas"/>
+          <w:color w:val="7F007F"/>
+          <w:sz w:val="20"/>
+          <w:szCs w:val="20"/>
+        </w:rPr>
+        <w:t>name</w:t>
+      </w:r>
+      <w:r>
+        <w:rPr>
+          <w:rFonts w:ascii="Consolas" w:hAnsi="Consolas" w:cs="Consolas"/>
+          <w:color w:val="000000"/>
+          <w:sz w:val="20"/>
+          <w:szCs w:val="20"/>
+        </w:rPr>
+        <w:t>=</w:t>
+      </w:r>
+      <w:r>
+        <w:rPr>
+          <w:rFonts w:ascii="Consolas" w:hAnsi="Consolas" w:cs="Consolas"/>
+          <w:i/>
+          <w:iCs/>
+          <w:color w:val="2A00FF"/>
+          <w:sz w:val="20"/>
+          <w:szCs w:val="20"/>
+        </w:rPr>
+        <w:t>"_</w:t>
+      </w:r>
+      <w:proofErr w:type="spellStart"/>
+      <w:r>
+        <w:rPr>
+          <w:rFonts w:ascii="Consolas" w:hAnsi="Consolas" w:cs="Consolas"/>
+          <w:i/>
+          <w:iCs/>
+          <w:color w:val="2A00FF"/>
+          <w:sz w:val="20"/>
+          <w:szCs w:val="20"/>
+        </w:rPr>
+        <w:t>flowExecutionKey</w:t>
+      </w:r>
+      <w:proofErr w:type="spellEnd"/>
+      <w:r>
+        <w:rPr>
+          <w:rFonts w:ascii="Consolas" w:hAnsi="Consolas" w:cs="Consolas"/>
+          <w:i/>
+          <w:iCs/>
+          <w:color w:val="2A00FF"/>
+          <w:sz w:val="20"/>
+          <w:szCs w:val="20"/>
+        </w:rPr>
+        <w:t>"</w:t>
+      </w:r>
+      <w:r>
+        <w:rPr>
+          <w:rFonts w:ascii="Consolas" w:hAnsi="Consolas" w:cs="Consolas"/>
+          <w:sz w:val="20"/>
+          <w:szCs w:val="20"/>
+        </w:rPr>
+        <w:t xml:space="preserve"> </w:t>
+      </w:r>
+      <w:r>
+        <w:rPr>
+          <w:rFonts w:ascii="Consolas" w:hAnsi="Consolas" w:cs="Consolas"/>
+          <w:color w:val="7F007F"/>
+          <w:sz w:val="20"/>
+          <w:szCs w:val="20"/>
+        </w:rPr>
+        <w:t>value</w:t>
+      </w:r>
+      <w:r>
+        <w:rPr>
+          <w:rFonts w:ascii="Consolas" w:hAnsi="Consolas" w:cs="Consolas"/>
+          <w:color w:val="000000"/>
+          <w:sz w:val="20"/>
+          <w:szCs w:val="20"/>
+        </w:rPr>
+        <w:t>=</w:t>
+      </w:r>
+      <w:r>
+        <w:rPr>
+          <w:rFonts w:ascii="Consolas" w:hAnsi="Consolas" w:cs="Consolas"/>
+          <w:i/>
+          <w:iCs/>
+          <w:color w:val="2A00FF"/>
+          <w:sz w:val="20"/>
+          <w:szCs w:val="20"/>
+        </w:rPr>
+        <w:t>"</w:t>
+      </w:r>
+      <w:r>
+        <w:rPr>
+          <w:rFonts w:ascii="Consolas" w:hAnsi="Consolas" w:cs="Consolas"/>
+          <w:color w:val="000000"/>
+          <w:sz w:val="20"/>
+          <w:szCs w:val="20"/>
+        </w:rPr>
+        <w:t>${</w:t>
+      </w:r>
+      <w:proofErr w:type="spellStart"/>
+      <w:r>
+        <w:rPr>
+          <w:rFonts w:ascii="Consolas" w:hAnsi="Consolas" w:cs="Consolas"/>
+          <w:color w:val="000000"/>
+          <w:sz w:val="20"/>
+          <w:szCs w:val="20"/>
+        </w:rPr>
+        <w:t>flowExecutionKey</w:t>
+      </w:r>
+      <w:proofErr w:type="spellEnd"/>
+      <w:r>
+        <w:rPr>
+          <w:rFonts w:ascii="Consolas" w:hAnsi="Consolas" w:cs="Consolas"/>
+          <w:color w:val="000000"/>
+          <w:sz w:val="20"/>
+          <w:szCs w:val="20"/>
+        </w:rPr>
+        <w:t>}</w:t>
+      </w:r>
+      <w:r>
+        <w:rPr>
+          <w:rFonts w:ascii="Consolas" w:hAnsi="Consolas" w:cs="Consolas"/>
+          <w:i/>
+          <w:iCs/>
+          <w:color w:val="2A00FF"/>
+          <w:sz w:val="20"/>
+          <w:szCs w:val="20"/>
+        </w:rPr>
+        <w:t>"</w:t>
+      </w:r>
+      <w:r>
+        <w:rPr>
+          <w:rFonts w:ascii="Consolas" w:hAnsi="Consolas" w:cs="Consolas"/>
+          <w:color w:val="008080"/>
+          <w:sz w:val="20"/>
+          <w:szCs w:val="20"/>
+        </w:rPr>
+        <w:t>/&gt;</w:t>
+      </w:r>
+    </w:p>
+    <w:p>
+      <w:pPr>
+        <w:autoSpaceDE w:val="0"/>
+        <w:autoSpaceDN w:val="0"/>
+        <w:adjustRightInd w:val="0"/>
+        <w:spacing w:after="0" w:line="240" w:lineRule="auto"/>
+        <w:rPr>
+          <w:rFonts w:ascii="Consolas" w:hAnsi="Consolas" w:cs="Consolas"/>
+          <w:sz w:val="20"/>
+          <w:szCs w:val="20"/>
+        </w:rPr>
+      </w:pPr>
+      <w:r>
+        <w:rPr>
+          <w:rFonts w:ascii="Consolas" w:hAnsi="Consolas" w:cs="Consolas"/>
+          <w:color w:val="000000"/>
+          <w:sz w:val="20"/>
+          <w:szCs w:val="20"/>
+        </w:rPr>
+        <w:tab/>
+      </w:r>
+      <w:r>
+        <w:rPr>
+          <w:rFonts w:ascii="Consolas" w:hAnsi="Consolas" w:cs="Consolas"/>
+          <w:color w:val="008080"/>
+          <w:sz w:val="20"/>
+          <w:szCs w:val="20"/>
+        </w:rPr>
+        <w:t>&lt;</w:t>
+      </w:r>
+      <w:r>
+        <w:rPr>
+          <w:rFonts w:ascii="Consolas" w:hAnsi="Consolas" w:cs="Consolas"/>
+          <w:color w:val="3F7F7F"/>
+          <w:sz w:val="20"/>
+          <w:szCs w:val="20"/>
+        </w:rPr>
+        <w:t>input</w:t>
+      </w:r>
+      <w:r>
+        <w:rPr>
+          <w:rFonts w:ascii="Consolas" w:hAnsi="Consolas" w:cs="Consolas"/>
+          <w:sz w:val="20"/>
+          <w:szCs w:val="20"/>
+        </w:rPr>
+        <w:t xml:space="preserve"> </w:t>
+      </w:r>
+      <w:r>
+        <w:rPr>
+          <w:rFonts w:ascii="Consolas" w:hAnsi="Consolas" w:cs="Consolas"/>
+          <w:color w:val="7F007F"/>
+          <w:sz w:val="20"/>
+          <w:szCs w:val="20"/>
+        </w:rPr>
+        <w:t>type</w:t>
+      </w:r>
+      <w:r>
+        <w:rPr>
+          <w:rFonts w:ascii="Consolas" w:hAnsi="Consolas" w:cs="Consolas"/>
+          <w:color w:val="000000"/>
+          <w:sz w:val="20"/>
+          <w:szCs w:val="20"/>
+        </w:rPr>
+        <w:t>=</w:t>
+      </w:r>
+      <w:r>
+        <w:rPr>
+          <w:rFonts w:ascii="Consolas" w:hAnsi="Consolas" w:cs="Consolas"/>
+          <w:i/>
+          <w:iCs/>
+          <w:color w:val="2A00FF"/>
+          <w:sz w:val="20"/>
+          <w:szCs w:val="20"/>
+        </w:rPr>
+        <w:t>"hidden"</w:t>
+      </w:r>
+      <w:r>
+        <w:rPr>
+          <w:rFonts w:ascii="Consolas" w:hAnsi="Consolas" w:cs="Consolas"/>
+          <w:sz w:val="20"/>
+          <w:szCs w:val="20"/>
+        </w:rPr>
+        <w:t xml:space="preserve"> </w:t>
+      </w:r>
+      <w:r>
+        <w:rPr>
+          <w:rFonts w:ascii="Consolas" w:hAnsi="Consolas" w:cs="Consolas"/>
+          <w:color w:val="7F007F"/>
+          <w:sz w:val="20"/>
+          <w:szCs w:val="20"/>
+        </w:rPr>
+        <w:t>name</w:t>
+      </w:r>
+      <w:r>
+        <w:rPr>
+          <w:rFonts w:ascii="Consolas" w:hAnsi="Consolas" w:cs="Consolas"/>
+          <w:color w:val="000000"/>
+          <w:sz w:val="20"/>
+          <w:szCs w:val="20"/>
+        </w:rPr>
+        <w:t>=</w:t>
+      </w:r>
+      <w:r>
+        <w:rPr>
+          <w:rFonts w:ascii="Consolas" w:hAnsi="Consolas" w:cs="Consolas"/>
+          <w:i/>
+          <w:iCs/>
+          <w:color w:val="2A00FF"/>
+          <w:sz w:val="20"/>
+          <w:szCs w:val="20"/>
+        </w:rPr>
+        <w:t>"_</w:t>
+      </w:r>
+      <w:proofErr w:type="spellStart"/>
+      <w:r>
+        <w:rPr>
+          <w:rFonts w:ascii="Consolas" w:hAnsi="Consolas" w:cs="Consolas"/>
+          <w:i/>
+          <w:iCs/>
+          <w:color w:val="2A00FF"/>
+          <w:sz w:val="20"/>
+          <w:szCs w:val="20"/>
+        </w:rPr>
+        <w:t>eventId</w:t>
+      </w:r>
+      <w:proofErr w:type="spellEnd"/>
+      <w:r>
+        <w:rPr>
+          <w:rFonts w:ascii="Consolas" w:hAnsi="Consolas" w:cs="Consolas"/>
+          <w:i/>
+          <w:iCs/>
+          <w:color w:val="2A00FF"/>
+          <w:sz w:val="20"/>
+          <w:szCs w:val="20"/>
+        </w:rPr>
+        <w:t>"</w:t>
+      </w:r>
+      <w:r>
+        <w:rPr>
+          <w:rFonts w:ascii="Consolas" w:hAnsi="Consolas" w:cs="Consolas"/>
+          <w:sz w:val="20"/>
+          <w:szCs w:val="20"/>
+        </w:rPr>
+        <w:t xml:space="preserve"> </w:t>
+      </w:r>
+      <w:r>
+        <w:rPr>
+          <w:rFonts w:ascii="Consolas" w:hAnsi="Consolas" w:cs="Consolas"/>
+          <w:color w:val="7F007F"/>
+          <w:sz w:val="20"/>
+          <w:szCs w:val="20"/>
+        </w:rPr>
+        <w:t>value</w:t>
+      </w:r>
+      <w:r>
+        <w:rPr>
+          <w:rFonts w:ascii="Consolas" w:hAnsi="Consolas" w:cs="Consolas"/>
+          <w:color w:val="000000"/>
+          <w:sz w:val="20"/>
+          <w:szCs w:val="20"/>
+        </w:rPr>
+        <w:t>=</w:t>
+      </w:r>
+      <w:r>
+        <w:rPr>
+          <w:rFonts w:ascii="Consolas" w:hAnsi="Consolas" w:cs="Consolas"/>
+          <w:i/>
+          <w:iCs/>
+          <w:color w:val="2A00FF"/>
+          <w:sz w:val="20"/>
+          <w:szCs w:val="20"/>
+        </w:rPr>
+        <w:t>"</w:t>
+      </w:r>
+      <w:proofErr w:type="spellStart"/>
+      <w:r>
+        <w:rPr>
+          <w:rFonts w:ascii="Consolas" w:hAnsi="Consolas" w:cs="Consolas"/>
+          <w:i/>
+          <w:iCs/>
+          <w:color w:val="2A00FF"/>
+          <w:sz w:val="20"/>
+          <w:szCs w:val="20"/>
+        </w:rPr>
+        <w:t>mvc</w:t>
+      </w:r>
+      <w:proofErr w:type="spellEnd"/>
+      <w:r>
+        <w:rPr>
+          <w:rFonts w:ascii="Consolas" w:hAnsi="Consolas" w:cs="Consolas"/>
+          <w:i/>
+          <w:iCs/>
+          <w:color w:val="2A00FF"/>
+          <w:sz w:val="20"/>
+          <w:szCs w:val="20"/>
+        </w:rPr>
+        <w:t>"</w:t>
+      </w:r>
+      <w:r>
+        <w:rPr>
+          <w:rFonts w:ascii="Consolas" w:hAnsi="Consolas" w:cs="Consolas"/>
+          <w:color w:val="008080"/>
+          <w:sz w:val="20"/>
+          <w:szCs w:val="20"/>
+        </w:rPr>
+        <w:t>&gt;</w:t>
+      </w:r>
+      <w:r>
+        <w:rPr>
+          <w:rFonts w:ascii="Consolas" w:hAnsi="Consolas" w:cs="Consolas"/>
+          <w:color w:val="000000"/>
+          <w:sz w:val="20"/>
+          <w:szCs w:val="20"/>
+        </w:rPr>
+        <w:tab/>
+      </w:r>
+    </w:p>
+    <w:p>
+      <w:pPr>
+        <w:autoSpaceDE w:val="0"/>
+        <w:autoSpaceDN w:val="0"/>
+        <w:adjustRightInd w:val="0"/>
+        <w:spacing w:after="0" w:line="240" w:lineRule="auto"/>
+        <w:rPr>
+          <w:rFonts w:ascii="Consolas" w:hAnsi="Consolas" w:cs="Consolas"/>
+          <w:sz w:val="20"/>
+          <w:szCs w:val="20"/>
+        </w:rPr>
+      </w:pPr>
+      <w:r>
+        <w:rPr>
+          <w:rFonts w:ascii="Consolas" w:hAnsi="Consolas" w:cs="Consolas"/>
+          <w:color w:val="008080"/>
+          <w:sz w:val="20"/>
+          <w:szCs w:val="20"/>
+        </w:rPr>
+        <w:t>&lt;/</w:t>
+      </w:r>
+      <w:r>
+        <w:rPr>
+          <w:rFonts w:ascii="Consolas" w:hAnsi="Consolas" w:cs="Consolas"/>
+          <w:color w:val="3F7F7F"/>
+          <w:sz w:val="20"/>
+          <w:szCs w:val="20"/>
+        </w:rPr>
+        <w:t>form</w:t>
+      </w:r>
+      <w:r>
+        <w:rPr>
+          <w:rFonts w:ascii="Consolas" w:hAnsi="Consolas" w:cs="Consolas"/>
+          <w:color w:val="008080"/>
+          <w:sz w:val="20"/>
+          <w:szCs w:val="20"/>
+        </w:rPr>
+        <w:t>&gt;</w:t>
+      </w:r>
+    </w:p>
+    <w:p>
+      <w:pPr>
+        <w:autoSpaceDE w:val="0"/>
+        <w:autoSpaceDN w:val="0"/>
+        <w:adjustRightInd w:val="0"/>
+        <w:spacing w:after="0" w:line="240" w:lineRule="auto"/>
+        <w:rPr>
+          <w:rFonts w:ascii="Consolas" w:hAnsi="Consolas" w:cs="Consolas"/>
+          <w:sz w:val="20"/>
+          <w:szCs w:val="20"/>
+        </w:rPr>
+      </w:pPr>
+    </w:p>
+    <w:p>
+      <w:pPr>
+        <w:autoSpaceDE w:val="0"/>
+        <w:autoSpaceDN w:val="0"/>
+        <w:adjustRightInd w:val="0"/>
+        <w:spacing w:after="0" w:line="240" w:lineRule="auto"/>
+        <w:rPr>
+          <w:rFonts w:ascii="Consolas" w:hAnsi="Consolas" w:cs="Consolas"/>
+          <w:sz w:val="20"/>
+          <w:szCs w:val="20"/>
+        </w:rPr>
+      </w:pPr>
+      <w:r>
+        <w:rPr>
+          <w:rFonts w:ascii="Consolas" w:hAnsi="Consolas" w:cs="Consolas"/>
+          <w:color w:val="008080"/>
+          <w:sz w:val="20"/>
+          <w:szCs w:val="20"/>
+        </w:rPr>
+        <w:t>&lt;</w:t>
+      </w:r>
+      <w:r>
+        <w:rPr>
+          <w:rFonts w:ascii="Consolas" w:hAnsi="Consolas" w:cs="Consolas"/>
+          <w:color w:val="3F7F7F"/>
+          <w:sz w:val="20"/>
+          <w:szCs w:val="20"/>
+        </w:rPr>
+        <w:t>form</w:t>
+      </w:r>
+      <w:r>
+        <w:rPr>
+          <w:rFonts w:ascii="Consolas" w:hAnsi="Consolas" w:cs="Consolas"/>
+          <w:sz w:val="20"/>
+          <w:szCs w:val="20"/>
+        </w:rPr>
+        <w:t xml:space="preserve"> </w:t>
+      </w:r>
+      <w:r>
+        <w:rPr>
+          <w:rFonts w:ascii="Consolas" w:hAnsi="Consolas" w:cs="Consolas"/>
+          <w:color w:val="7F007F"/>
+          <w:sz w:val="20"/>
+          <w:szCs w:val="20"/>
+        </w:rPr>
+        <w:t>action</w:t>
+      </w:r>
+      <w:r>
+        <w:rPr>
+          <w:rFonts w:ascii="Consolas" w:hAnsi="Consolas" w:cs="Consolas"/>
+          <w:color w:val="000000"/>
+          <w:sz w:val="20"/>
+          <w:szCs w:val="20"/>
+        </w:rPr>
+        <w:t>=</w:t>
+      </w:r>
+      <w:r>
+        <w:rPr>
+          <w:rFonts w:ascii="Consolas" w:hAnsi="Consolas" w:cs="Consolas"/>
+          <w:i/>
+          <w:iCs/>
+          <w:color w:val="2A00FF"/>
+          <w:sz w:val="20"/>
+          <w:szCs w:val="20"/>
+        </w:rPr>
+        <w:t>"</w:t>
+      </w:r>
+      <w:r>
+        <w:rPr>
+          <w:rFonts w:ascii="Consolas" w:hAnsi="Consolas" w:cs="Consolas"/>
+          <w:color w:val="000000"/>
+          <w:sz w:val="20"/>
+          <w:szCs w:val="20"/>
+        </w:rPr>
+        <w:t>${</w:t>
+      </w:r>
+      <w:proofErr w:type="spellStart"/>
+      <w:r>
+        <w:rPr>
+          <w:rFonts w:ascii="Consolas" w:hAnsi="Consolas" w:cs="Consolas"/>
+          <w:color w:val="000000"/>
+          <w:sz w:val="20"/>
+          <w:szCs w:val="20"/>
+        </w:rPr>
+        <w:t>flowExecutionUrl</w:t>
+      </w:r>
+      <w:proofErr w:type="spellEnd"/>
+      <w:r>
+        <w:rPr>
+          <w:rFonts w:ascii="Consolas" w:hAnsi="Consolas" w:cs="Consolas"/>
+          <w:color w:val="000000"/>
+          <w:sz w:val="20"/>
+          <w:szCs w:val="20"/>
+        </w:rPr>
+        <w:t>}</w:t>
+      </w:r>
+      <w:r>
+        <w:rPr>
+          <w:rFonts w:ascii="Consolas" w:hAnsi="Consolas" w:cs="Consolas"/>
+          <w:i/>
+          <w:iCs/>
+          <w:color w:val="2A00FF"/>
+          <w:sz w:val="20"/>
+          <w:szCs w:val="20"/>
+        </w:rPr>
+        <w:t>"</w:t>
+      </w:r>
+      <w:r>
+        <w:rPr>
+          <w:rFonts w:ascii="Consolas" w:hAnsi="Consolas" w:cs="Consolas"/>
+          <w:sz w:val="20"/>
+          <w:szCs w:val="20"/>
+        </w:rPr>
+        <w:t xml:space="preserve"> </w:t>
+      </w:r>
+      <w:r>
+        <w:rPr>
+          <w:rFonts w:ascii="Consolas" w:hAnsi="Consolas" w:cs="Consolas"/>
+          <w:color w:val="7F007F"/>
+          <w:sz w:val="20"/>
+          <w:szCs w:val="20"/>
+        </w:rPr>
+        <w:t>method</w:t>
+      </w:r>
+      <w:r>
+        <w:rPr>
+          <w:rFonts w:ascii="Consolas" w:hAnsi="Consolas" w:cs="Consolas"/>
+          <w:color w:val="000000"/>
+          <w:sz w:val="20"/>
+          <w:szCs w:val="20"/>
+        </w:rPr>
+        <w:t>=</w:t>
+      </w:r>
+      <w:r>
+        <w:rPr>
+          <w:rFonts w:ascii="Consolas" w:hAnsi="Consolas" w:cs="Consolas"/>
+          <w:i/>
+          <w:iCs/>
+          <w:color w:val="2A00FF"/>
+          <w:sz w:val="20"/>
+          <w:szCs w:val="20"/>
+        </w:rPr>
+        <w:t>"post"</w:t>
+      </w:r>
+      <w:r>
+        <w:rPr>
+          <w:rFonts w:ascii="Consolas" w:hAnsi="Consolas" w:cs="Consolas"/>
+          <w:color w:val="008080"/>
+          <w:sz w:val="20"/>
+          <w:szCs w:val="20"/>
+        </w:rPr>
+        <w:t>&gt;</w:t>
+      </w:r>
+    </w:p>
+    <w:p>
+      <w:pPr>
+        <w:autoSpaceDE w:val="0"/>
+        <w:autoSpaceDN w:val="0"/>
+        <w:adjustRightInd w:val="0"/>
+        <w:spacing w:after="0" w:line="240" w:lineRule="auto"/>
+        <w:rPr>
+          <w:rFonts w:ascii="Consolas" w:hAnsi="Consolas" w:cs="Consolas"/>
+          <w:sz w:val="20"/>
+          <w:szCs w:val="20"/>
+        </w:rPr>
+      </w:pPr>
+      <w:r>
+        <w:rPr>
+          <w:rFonts w:ascii="Consolas" w:hAnsi="Consolas" w:cs="Consolas"/>
+          <w:color w:val="000000"/>
+          <w:sz w:val="20"/>
+          <w:szCs w:val="20"/>
+        </w:rPr>
+        <w:tab/>
+      </w:r>
+      <w:r>
+        <w:rPr>
+          <w:rFonts w:ascii="Consolas" w:hAnsi="Consolas" w:cs="Consolas"/>
+          <w:color w:val="008080"/>
+          <w:sz w:val="20"/>
+          <w:szCs w:val="20"/>
+        </w:rPr>
+        <w:t>&lt;</w:t>
+      </w:r>
+      <w:r>
+        <w:rPr>
+          <w:rFonts w:ascii="Consolas" w:hAnsi="Consolas" w:cs="Consolas"/>
+          <w:color w:val="3F7F7F"/>
+          <w:sz w:val="20"/>
+          <w:szCs w:val="20"/>
+        </w:rPr>
+        <w:t>button</w:t>
+      </w:r>
+      <w:r>
+        <w:rPr>
+          <w:rFonts w:ascii="Consolas" w:hAnsi="Consolas" w:cs="Consolas"/>
+          <w:sz w:val="20"/>
+          <w:szCs w:val="20"/>
+        </w:rPr>
+        <w:t xml:space="preserve"> </w:t>
+      </w:r>
+      <w:r>
+        <w:rPr>
+          <w:rFonts w:ascii="Consolas" w:hAnsi="Consolas" w:cs="Consolas"/>
+          <w:color w:val="7F007F"/>
+          <w:sz w:val="20"/>
+          <w:szCs w:val="20"/>
+        </w:rPr>
+        <w:t>class</w:t>
+      </w:r>
+      <w:r>
+        <w:rPr>
+          <w:rFonts w:ascii="Consolas" w:hAnsi="Consolas" w:cs="Consolas"/>
+          <w:color w:val="000000"/>
+          <w:sz w:val="20"/>
+          <w:szCs w:val="20"/>
+        </w:rPr>
+        <w:t>=</w:t>
+      </w:r>
+      <w:r>
+        <w:rPr>
+          <w:rFonts w:ascii="Consolas" w:hAnsi="Consolas" w:cs="Consolas"/>
+          <w:i/>
+          <w:iCs/>
+          <w:color w:val="2A00FF"/>
+          <w:sz w:val="20"/>
+          <w:szCs w:val="20"/>
+        </w:rPr>
+        <w:t>"</w:t>
+      </w:r>
+      <w:proofErr w:type="spellStart"/>
+      <w:r>
+        <w:rPr>
+          <w:rFonts w:ascii="Consolas" w:hAnsi="Consolas" w:cs="Consolas"/>
+          <w:i/>
+          <w:iCs/>
+          <w:color w:val="2A00FF"/>
+          <w:sz w:val="20"/>
+          <w:szCs w:val="20"/>
+        </w:rPr>
+        <w:t>btn</w:t>
+      </w:r>
+      <w:proofErr w:type="spellEnd"/>
+      <w:r>
+        <w:rPr>
+          <w:rFonts w:ascii="Consolas" w:hAnsi="Consolas" w:cs="Consolas"/>
+          <w:i/>
+          <w:iCs/>
+          <w:color w:val="2A00FF"/>
+          <w:sz w:val="20"/>
+          <w:szCs w:val="20"/>
+        </w:rPr>
+        <w:t xml:space="preserve"> </w:t>
+      </w:r>
+      <w:proofErr w:type="spellStart"/>
+      <w:r>
+        <w:rPr>
+          <w:rFonts w:ascii="Consolas" w:hAnsi="Consolas" w:cs="Consolas"/>
+          <w:i/>
+          <w:iCs/>
+          <w:color w:val="2A00FF"/>
+          <w:sz w:val="20"/>
+          <w:szCs w:val="20"/>
+        </w:rPr>
+        <w:t>btn</w:t>
+      </w:r>
+      <w:proofErr w:type="spellEnd"/>
+      <w:r>
+        <w:rPr>
+          <w:rFonts w:ascii="Consolas" w:hAnsi="Consolas" w:cs="Consolas"/>
+          <w:i/>
+          <w:iCs/>
+          <w:color w:val="2A00FF"/>
+          <w:sz w:val="20"/>
+          <w:szCs w:val="20"/>
+        </w:rPr>
+        <w:t>-primary"</w:t>
+      </w:r>
+      <w:r>
+        <w:rPr>
+          <w:rFonts w:ascii="Consolas" w:hAnsi="Consolas" w:cs="Consolas"/>
+          <w:color w:val="008080"/>
+          <w:sz w:val="20"/>
+          <w:szCs w:val="20"/>
+        </w:rPr>
+        <w:t>&gt;</w:t>
+      </w:r>
+      <w:r>
+        <w:rPr>
+          <w:rFonts w:ascii="Consolas" w:hAnsi="Consolas" w:cs="Consolas"/>
+          <w:color w:val="000000"/>
+          <w:sz w:val="20"/>
+          <w:szCs w:val="20"/>
+        </w:rPr>
+        <w:t>New Flow</w:t>
+      </w:r>
+      <w:r>
+        <w:rPr>
+          <w:rFonts w:ascii="Consolas" w:hAnsi="Consolas" w:cs="Consolas"/>
+          <w:color w:val="008080"/>
+          <w:sz w:val="20"/>
+          <w:szCs w:val="20"/>
+        </w:rPr>
+        <w:t>&lt;/</w:t>
+      </w:r>
+      <w:r>
+        <w:rPr>
+          <w:rFonts w:ascii="Consolas" w:hAnsi="Consolas" w:cs="Consolas"/>
+          <w:color w:val="3F7F7F"/>
+          <w:sz w:val="20"/>
+          <w:szCs w:val="20"/>
+        </w:rPr>
+        <w:t>button</w:t>
+      </w:r>
+      <w:r>
+        <w:rPr>
+          <w:rFonts w:ascii="Consolas" w:hAnsi="Consolas" w:cs="Consolas"/>
+          <w:color w:val="008080"/>
+          <w:sz w:val="20"/>
+          <w:szCs w:val="20"/>
+        </w:rPr>
+        <w:t>&gt;</w:t>
+      </w:r>
+    </w:p>
+    <w:p>
+      <w:pPr>
+        <w:autoSpaceDE w:val="0"/>
+        <w:autoSpaceDN w:val="0"/>
+        <w:adjustRightInd w:val="0"/>
+        <w:spacing w:after="0" w:line="240" w:lineRule="auto"/>
+        <w:rPr>
+          <w:rFonts w:ascii="Consolas" w:hAnsi="Consolas" w:cs="Consolas"/>
+          <w:sz w:val="20"/>
+          <w:szCs w:val="20"/>
+        </w:rPr>
+      </w:pPr>
+      <w:r>
+        <w:rPr>
+          <w:rFonts w:ascii="Consolas" w:hAnsi="Consolas" w:cs="Consolas"/>
+          <w:color w:val="000000"/>
+          <w:sz w:val="20"/>
+          <w:szCs w:val="20"/>
+        </w:rPr>
+        <w:tab/>
+      </w:r>
+      <w:r>
+        <w:rPr>
+          <w:rFonts w:ascii="Consolas" w:hAnsi="Consolas" w:cs="Consolas"/>
+          <w:color w:val="008080"/>
+          <w:sz w:val="20"/>
+          <w:szCs w:val="20"/>
+        </w:rPr>
+        <w:t>&lt;</w:t>
+      </w:r>
+      <w:r>
+        <w:rPr>
+          <w:rFonts w:ascii="Consolas" w:hAnsi="Consolas" w:cs="Consolas"/>
+          <w:color w:val="3F7F7F"/>
+          <w:sz w:val="20"/>
+          <w:szCs w:val="20"/>
+        </w:rPr>
+        <w:t>input</w:t>
+      </w:r>
+      <w:r>
+        <w:rPr>
+          <w:rFonts w:ascii="Consolas" w:hAnsi="Consolas" w:cs="Consolas"/>
+          <w:sz w:val="20"/>
+          <w:szCs w:val="20"/>
+        </w:rPr>
+        <w:t xml:space="preserve"> </w:t>
+      </w:r>
+      <w:r>
+        <w:rPr>
+          <w:rFonts w:ascii="Consolas" w:hAnsi="Consolas" w:cs="Consolas"/>
+          <w:color w:val="7F007F"/>
+          <w:sz w:val="20"/>
+          <w:szCs w:val="20"/>
+        </w:rPr>
+        <w:t>type</w:t>
+      </w:r>
+      <w:r>
+        <w:rPr>
+          <w:rFonts w:ascii="Consolas" w:hAnsi="Consolas" w:cs="Consolas"/>
+          <w:color w:val="000000"/>
+          <w:sz w:val="20"/>
+          <w:szCs w:val="20"/>
+        </w:rPr>
+        <w:t>=</w:t>
+      </w:r>
+      <w:r>
+        <w:rPr>
+          <w:rFonts w:ascii="Consolas" w:hAnsi="Consolas" w:cs="Consolas"/>
+          <w:i/>
+          <w:iCs/>
+          <w:color w:val="2A00FF"/>
+          <w:sz w:val="20"/>
+          <w:szCs w:val="20"/>
+        </w:rPr>
+        <w:t>"hidden"</w:t>
+      </w:r>
+      <w:r>
+        <w:rPr>
+          <w:rFonts w:ascii="Consolas" w:hAnsi="Consolas" w:cs="Consolas"/>
+          <w:sz w:val="20"/>
+          <w:szCs w:val="20"/>
+        </w:rPr>
+        <w:t xml:space="preserve"> </w:t>
+      </w:r>
+      <w:r>
+        <w:rPr>
+          <w:rFonts w:ascii="Consolas" w:hAnsi="Consolas" w:cs="Consolas"/>
+          <w:color w:val="7F007F"/>
+          <w:sz w:val="20"/>
+          <w:szCs w:val="20"/>
+        </w:rPr>
+        <w:t>name</w:t>
+      </w:r>
+      <w:r>
+        <w:rPr>
+          <w:rFonts w:ascii="Consolas" w:hAnsi="Consolas" w:cs="Consolas"/>
+          <w:color w:val="000000"/>
+          <w:sz w:val="20"/>
+          <w:szCs w:val="20"/>
+        </w:rPr>
+        <w:t>=</w:t>
+      </w:r>
+      <w:r>
+        <w:rPr>
+          <w:rFonts w:ascii="Consolas" w:hAnsi="Consolas" w:cs="Consolas"/>
+          <w:i/>
+          <w:iCs/>
+          <w:color w:val="2A00FF"/>
+          <w:sz w:val="20"/>
+          <w:szCs w:val="20"/>
+        </w:rPr>
+        <w:t>"_</w:t>
+      </w:r>
+      <w:proofErr w:type="spellStart"/>
+      <w:r>
+        <w:rPr>
+          <w:rFonts w:ascii="Consolas" w:hAnsi="Consolas" w:cs="Consolas"/>
+          <w:i/>
+          <w:iCs/>
+          <w:color w:val="2A00FF"/>
+          <w:sz w:val="20"/>
+          <w:szCs w:val="20"/>
+        </w:rPr>
+        <w:t>flowExecutionKey</w:t>
+      </w:r>
+      <w:proofErr w:type="spellEnd"/>
+      <w:r>
+        <w:rPr>
+          <w:rFonts w:ascii="Consolas" w:hAnsi="Consolas" w:cs="Consolas"/>
+          <w:i/>
+          <w:iCs/>
+          <w:color w:val="2A00FF"/>
+          <w:sz w:val="20"/>
+          <w:szCs w:val="20"/>
+        </w:rPr>
+        <w:t>"</w:t>
+      </w:r>
+      <w:r>
+        <w:rPr>
+          <w:rFonts w:ascii="Consolas" w:hAnsi="Consolas" w:cs="Consolas"/>
+          <w:sz w:val="20"/>
+          <w:szCs w:val="20"/>
+        </w:rPr>
+        <w:t xml:space="preserve"> </w:t>
+      </w:r>
+      <w:r>
+        <w:rPr>
+          <w:rFonts w:ascii="Consolas" w:hAnsi="Consolas" w:cs="Consolas"/>
+          <w:color w:val="7F007F"/>
+          <w:sz w:val="20"/>
+          <w:szCs w:val="20"/>
+        </w:rPr>
+        <w:t>value</w:t>
+      </w:r>
+      <w:r>
+        <w:rPr>
+          <w:rFonts w:ascii="Consolas" w:hAnsi="Consolas" w:cs="Consolas"/>
+          <w:color w:val="000000"/>
+          <w:sz w:val="20"/>
+          <w:szCs w:val="20"/>
+        </w:rPr>
+        <w:t>=</w:t>
+      </w:r>
+      <w:r>
+        <w:rPr>
+          <w:rFonts w:ascii="Consolas" w:hAnsi="Consolas" w:cs="Consolas"/>
+          <w:i/>
+          <w:iCs/>
+          <w:color w:val="2A00FF"/>
+          <w:sz w:val="20"/>
+          <w:szCs w:val="20"/>
+        </w:rPr>
+        <w:t>"</w:t>
+      </w:r>
+      <w:r>
+        <w:rPr>
+          <w:rFonts w:ascii="Consolas" w:hAnsi="Consolas" w:cs="Consolas"/>
+          <w:color w:val="000000"/>
+          <w:sz w:val="20"/>
+          <w:szCs w:val="20"/>
+        </w:rPr>
+        <w:t>${</w:t>
+      </w:r>
+      <w:proofErr w:type="spellStart"/>
+      <w:r>
+        <w:rPr>
+          <w:rFonts w:ascii="Consolas" w:hAnsi="Consolas" w:cs="Consolas"/>
+          <w:color w:val="000000"/>
+          <w:sz w:val="20"/>
+          <w:szCs w:val="20"/>
+        </w:rPr>
+        <w:t>flowExecutionKey</w:t>
+      </w:r>
+      <w:proofErr w:type="spellEnd"/>
+      <w:r>
+        <w:rPr>
+          <w:rFonts w:ascii="Consolas" w:hAnsi="Consolas" w:cs="Consolas"/>
+          <w:color w:val="000000"/>
+          <w:sz w:val="20"/>
+          <w:szCs w:val="20"/>
+        </w:rPr>
+        <w:t>}</w:t>
+      </w:r>
+      <w:r>
+        <w:rPr>
+          <w:rFonts w:ascii="Consolas" w:hAnsi="Consolas" w:cs="Consolas"/>
+          <w:i/>
+          <w:iCs/>
+          <w:color w:val="2A00FF"/>
+          <w:sz w:val="20"/>
+          <w:szCs w:val="20"/>
+        </w:rPr>
+        <w:t>"</w:t>
+      </w:r>
+      <w:r>
+        <w:rPr>
+          <w:rFonts w:ascii="Consolas" w:hAnsi="Consolas" w:cs="Consolas"/>
+          <w:color w:val="008080"/>
+          <w:sz w:val="20"/>
+          <w:szCs w:val="20"/>
+        </w:rPr>
+        <w:t>/&gt;</w:t>
+      </w:r>
+    </w:p>
+    <w:p>
+      <w:pPr>
+        <w:autoSpaceDE w:val="0"/>
+        <w:autoSpaceDN w:val="0"/>
+        <w:adjustRightInd w:val="0"/>
+        <w:spacing w:after="0" w:line="240" w:lineRule="auto"/>
+        <w:rPr>
+          <w:rFonts w:ascii="Consolas" w:hAnsi="Consolas" w:cs="Consolas"/>
+          <w:sz w:val="20"/>
+          <w:szCs w:val="20"/>
+        </w:rPr>
+      </w:pPr>
+      <w:r>
+        <w:rPr>
+          <w:rFonts w:ascii="Consolas" w:hAnsi="Consolas" w:cs="Consolas"/>
+          <w:color w:val="000000"/>
+          <w:sz w:val="20"/>
+          <w:szCs w:val="20"/>
+        </w:rPr>
+        <w:tab/>
+      </w:r>
+      <w:r>
+        <w:rPr>
+          <w:rFonts w:ascii="Consolas" w:hAnsi="Consolas" w:cs="Consolas"/>
+          <w:color w:val="008080"/>
+          <w:sz w:val="20"/>
+          <w:szCs w:val="20"/>
+        </w:rPr>
+        <w:t>&lt;</w:t>
+      </w:r>
+      <w:r>
+        <w:rPr>
+          <w:rFonts w:ascii="Consolas" w:hAnsi="Consolas" w:cs="Consolas"/>
+          <w:color w:val="3F7F7F"/>
+          <w:sz w:val="20"/>
+          <w:szCs w:val="20"/>
+        </w:rPr>
+        <w:t>input</w:t>
+      </w:r>
+      <w:r>
+        <w:rPr>
+          <w:rFonts w:ascii="Consolas" w:hAnsi="Consolas" w:cs="Consolas"/>
+          <w:sz w:val="20"/>
+          <w:szCs w:val="20"/>
+        </w:rPr>
+        <w:t xml:space="preserve"> </w:t>
+      </w:r>
+      <w:r>
+        <w:rPr>
+          <w:rFonts w:ascii="Consolas" w:hAnsi="Consolas" w:cs="Consolas"/>
+          <w:color w:val="7F007F"/>
+          <w:sz w:val="20"/>
+          <w:szCs w:val="20"/>
+        </w:rPr>
+        <w:t>type</w:t>
+      </w:r>
+      <w:r>
+        <w:rPr>
+          <w:rFonts w:ascii="Consolas" w:hAnsi="Consolas" w:cs="Consolas"/>
+          <w:color w:val="000000"/>
+          <w:sz w:val="20"/>
+          <w:szCs w:val="20"/>
+        </w:rPr>
+        <w:t>=</w:t>
+      </w:r>
+      <w:r>
+        <w:rPr>
+          <w:rFonts w:ascii="Consolas" w:hAnsi="Consolas" w:cs="Consolas"/>
+          <w:i/>
+          <w:iCs/>
+          <w:color w:val="2A00FF"/>
+          <w:sz w:val="20"/>
+          <w:szCs w:val="20"/>
+        </w:rPr>
+        <w:t>"hidden"</w:t>
+      </w:r>
+      <w:r>
+        <w:rPr>
+          <w:rFonts w:ascii="Consolas" w:hAnsi="Consolas" w:cs="Consolas"/>
+          <w:sz w:val="20"/>
+          <w:szCs w:val="20"/>
+        </w:rPr>
+        <w:t xml:space="preserve"> </w:t>
+      </w:r>
+      <w:r>
+        <w:rPr>
+          <w:rFonts w:ascii="Consolas" w:hAnsi="Consolas" w:cs="Consolas"/>
+          <w:color w:val="7F007F"/>
+          <w:sz w:val="20"/>
+          <w:szCs w:val="20"/>
+        </w:rPr>
+        <w:t>name</w:t>
+      </w:r>
+      <w:r>
+        <w:rPr>
+          <w:rFonts w:ascii="Consolas" w:hAnsi="Consolas" w:cs="Consolas"/>
+          <w:color w:val="000000"/>
+          <w:sz w:val="20"/>
+          <w:szCs w:val="20"/>
+        </w:rPr>
+        <w:t>=</w:t>
+      </w:r>
+      <w:r>
+        <w:rPr>
+          <w:rFonts w:ascii="Consolas" w:hAnsi="Consolas" w:cs="Consolas"/>
+          <w:i/>
+          <w:iCs/>
+          <w:color w:val="2A00FF"/>
+          <w:sz w:val="20"/>
+          <w:szCs w:val="20"/>
+        </w:rPr>
+        <w:t>"_</w:t>
+      </w:r>
+      <w:proofErr w:type="spellStart"/>
+      <w:r>
+        <w:rPr>
+          <w:rFonts w:ascii="Consolas" w:hAnsi="Consolas" w:cs="Consolas"/>
+          <w:i/>
+          <w:iCs/>
+          <w:color w:val="2A00FF"/>
+          <w:sz w:val="20"/>
+          <w:szCs w:val="20"/>
+        </w:rPr>
+        <w:t>eventId</w:t>
+      </w:r>
+      <w:proofErr w:type="spellEnd"/>
+      <w:r>
+        <w:rPr>
+          <w:rFonts w:ascii="Consolas" w:hAnsi="Consolas" w:cs="Consolas"/>
+          <w:i/>
+          <w:iCs/>
+          <w:color w:val="2A00FF"/>
+          <w:sz w:val="20"/>
+          <w:szCs w:val="20"/>
+        </w:rPr>
+        <w:t>"</w:t>
+      </w:r>
+      <w:r>
+        <w:rPr>
+          <w:rFonts w:ascii="Consolas" w:hAnsi="Consolas" w:cs="Consolas"/>
+          <w:sz w:val="20"/>
+          <w:szCs w:val="20"/>
+        </w:rPr>
+        <w:t xml:space="preserve"> </w:t>
+      </w:r>
+      <w:r>
+        <w:rPr>
+          <w:rFonts w:ascii="Consolas" w:hAnsi="Consolas" w:cs="Consolas"/>
+          <w:color w:val="7F007F"/>
+          <w:sz w:val="20"/>
+          <w:szCs w:val="20"/>
+        </w:rPr>
+        <w:t>value</w:t>
+      </w:r>
+      <w:r>
+        <w:rPr>
+          <w:rFonts w:ascii="Consolas" w:hAnsi="Consolas" w:cs="Consolas"/>
+          <w:color w:val="000000"/>
+          <w:sz w:val="20"/>
+          <w:szCs w:val="20"/>
+        </w:rPr>
+        <w:t>=</w:t>
+      </w:r>
+      <w:r>
+        <w:rPr>
+          <w:rFonts w:ascii="Consolas" w:hAnsi="Consolas" w:cs="Consolas"/>
+          <w:i/>
+          <w:iCs/>
+          <w:color w:val="2A00FF"/>
+          <w:sz w:val="20"/>
+          <w:szCs w:val="20"/>
+        </w:rPr>
+        <w:t>"</w:t>
+      </w:r>
+      <w:proofErr w:type="spellStart"/>
+      <w:r>
+        <w:rPr>
+          <w:rFonts w:ascii="Consolas" w:hAnsi="Consolas" w:cs="Consolas"/>
+          <w:i/>
+          <w:iCs/>
+          <w:color w:val="2A00FF"/>
+          <w:sz w:val="20"/>
+          <w:szCs w:val="20"/>
+        </w:rPr>
+        <w:t>nextFlow</w:t>
+      </w:r>
+      <w:proofErr w:type="spellEnd"/>
+      <w:r>
+        <w:rPr>
+          <w:rFonts w:ascii="Consolas" w:hAnsi="Consolas" w:cs="Consolas"/>
+          <w:i/>
+          <w:iCs/>
+          <w:color w:val="2A00FF"/>
+          <w:sz w:val="20"/>
+          <w:szCs w:val="20"/>
+        </w:rPr>
+        <w:t>"</w:t>
+      </w:r>
+      <w:r>
+        <w:rPr>
+          <w:rFonts w:ascii="Consolas" w:hAnsi="Consolas" w:cs="Consolas"/>
+          <w:color w:val="008080"/>
+          <w:sz w:val="20"/>
+          <w:szCs w:val="20"/>
+        </w:rPr>
+        <w:t>&gt;</w:t>
+      </w:r>
+      <w:r>
+        <w:rPr>
+          <w:rFonts w:ascii="Consolas" w:hAnsi="Consolas" w:cs="Consolas"/>
+          <w:color w:val="000000"/>
+          <w:sz w:val="20"/>
+          <w:szCs w:val="20"/>
+        </w:rPr>
+        <w:tab/>
+      </w:r>
+    </w:p>
+    <w:p>
+      <w:r>
+        <w:rPr>
+          <w:rFonts w:ascii="Consolas" w:hAnsi="Consolas" w:cs="Consolas"/>
+          <w:color w:val="008080"/>
+          <w:sz w:val="20"/>
+          <w:szCs w:val="20"/>
+        </w:rPr>
+        <w:t>&lt;/</w:t>
+      </w:r>
+      <w:r>
+        <w:rPr>
+          <w:rFonts w:ascii="Consolas" w:hAnsi="Consolas" w:cs="Consolas"/>
+          <w:color w:val="3F7F7F"/>
+          <w:sz w:val="20"/>
+          <w:szCs w:val="20"/>
+        </w:rPr>
+        <w:t>form</w:t>
+      </w:r>
+      <w:r>
+        <w:rPr>
+          <w:rFonts w:ascii="Consolas" w:hAnsi="Consolas" w:cs="Consolas"/>
+          <w:color w:val="008080"/>
+          <w:sz w:val="20"/>
+          <w:szCs w:val="20"/>
+        </w:rPr>
+        <w:t>&gt;</w:t>
+      </w:r>
+    </w:p>
+    <w:p>
+      <w:r>
+        <w:t>The main things of interest here are the action and the hidden inputs. The _</w:t>
+      </w:r>
+      <w:proofErr w:type="spellStart"/>
+      <w:r>
+        <w:t>even</w:t>
+      </w:r>
+      <w:r>
+        <w:t>tId</w:t>
+      </w:r>
+      <w:proofErr w:type="spellEnd"/>
+      <w:r>
+        <w:t xml:space="preserve"> refers to the name of the ‘on’ in the transition defined in the flow. I’m not 100% sure on the </w:t>
+      </w:r>
+      <w:proofErr w:type="spellStart"/>
+      <w:r>
+        <w:t>flowExecutionUrl</w:t>
+      </w:r>
+      <w:proofErr w:type="spellEnd"/>
+      <w:r>
+        <w:t xml:space="preserve"> and </w:t>
+      </w:r>
+      <w:proofErr w:type="spellStart"/>
+      <w:r>
+        <w:t>flowExecutionKey</w:t>
+      </w:r>
+      <w:proofErr w:type="spellEnd"/>
+      <w:r>
+        <w:t xml:space="preserve"> but I presume these are </w:t>
+      </w:r>
+      <w:proofErr w:type="spellStart"/>
+      <w:r>
+        <w:t>webflows</w:t>
+      </w:r>
+      <w:proofErr w:type="spellEnd"/>
+      <w:r>
+        <w:t xml:space="preserve"> way </w:t>
+      </w:r>
+      <w:proofErr w:type="spellStart"/>
+      <w:r>
+        <w:t>ok</w:t>
+      </w:r>
+      <w:proofErr w:type="spellEnd"/>
+      <w:r>
+        <w:t xml:space="preserve"> keeping track of the flow.</w:t>
       </w:r>
     </w:p>
     <w:p/>

</xml_diff>